<commit_message>
Aggiornata un po' documentazione e tradotto diagramma IFML
</commit_message>
<xml_diff>
--- a/Documentazione.docx
+++ b/Documentazione.docx
@@ -13,7 +13,40 @@
     </w:p>
     <w:p>
       <w:r>
-        <w:t>Commento debole rispetto a immagine perché…</w:t>
+        <w:t>L’entità “</w:t>
+      </w:r>
+      <w:r>
+        <w:t>Commento</w:t>
+      </w:r>
+      <w:r>
+        <w:t xml:space="preserve">” è </w:t>
+      </w:r>
+      <w:r>
+        <w:t>debole rispetto a</w:t>
+      </w:r>
+      <w:r>
+        <w:t>ll’entità I</w:t>
+      </w:r>
+      <w:r>
+        <w:t xml:space="preserve">mmagine </w:t>
+      </w:r>
+      <w:r>
+        <w:t xml:space="preserve">in quanto la creazione di un commento non può avvenire se non associata a una specifica immagine. </w:t>
+      </w:r>
+      <w:r>
+        <w:t>Inoltre,</w:t>
+      </w:r>
+      <w:r>
+        <w:t xml:space="preserve"> abbiamo supposto che, all’eventuale cancellazione di un’immagine</w:t>
+      </w:r>
+      <w:r>
+        <w:t xml:space="preserve"> (non richiesta nel progetto)</w:t>
+      </w:r>
+      <w:r>
+        <w:t>, tutti i suoi commenti vengano a loro volta eliminati</w:t>
+      </w:r>
+      <w:r>
+        <w:t>.</w:t>
       </w:r>
     </w:p>
     <w:p>
@@ -39,8 +72,131 @@
         </w:numPr>
       </w:pPr>
       <w:r>
+        <w:t>Data Access Objects</w:t>
+      </w:r>
+    </w:p>
+    <w:p>
+      <w:pPr>
+        <w:pStyle w:val="Paragrafoelenco"/>
+        <w:numPr>
+          <w:ilvl w:val="1"/>
+          <w:numId w:val="3"/>
+        </w:numPr>
+      </w:pPr>
+      <w:r>
+        <w:t>UserDAO</w:t>
+      </w:r>
+    </w:p>
+    <w:p>
+      <w:pPr>
+        <w:pStyle w:val="Paragrafoelenco"/>
+        <w:numPr>
+          <w:ilvl w:val="2"/>
+          <w:numId w:val="3"/>
+        </w:numPr>
+      </w:pPr>
+    </w:p>
+    <w:p>
+      <w:pPr>
+        <w:pStyle w:val="Paragrafoelenco"/>
+        <w:numPr>
+          <w:ilvl w:val="1"/>
+          <w:numId w:val="3"/>
+        </w:numPr>
+      </w:pPr>
+      <w:r>
+        <w:t>ImageDAO</w:t>
+      </w:r>
+    </w:p>
+    <w:p>
+      <w:pPr>
+        <w:pStyle w:val="Paragrafoelenco"/>
+        <w:numPr>
+          <w:ilvl w:val="2"/>
+          <w:numId w:val="3"/>
+        </w:numPr>
+      </w:pPr>
+    </w:p>
+    <w:p>
+      <w:pPr>
+        <w:pStyle w:val="Paragrafoelenco"/>
+        <w:numPr>
+          <w:ilvl w:val="1"/>
+          <w:numId w:val="3"/>
+        </w:numPr>
+      </w:pPr>
+      <w:r>
+        <w:t>Album</w:t>
+      </w:r>
+      <w:r>
+        <w:t>DAO</w:t>
+      </w:r>
+    </w:p>
+    <w:p>
+      <w:pPr>
+        <w:pStyle w:val="Paragrafoelenco"/>
+        <w:numPr>
+          <w:ilvl w:val="2"/>
+          <w:numId w:val="3"/>
+        </w:numPr>
+      </w:pPr>
+    </w:p>
+    <w:p>
+      <w:pPr>
+        <w:pStyle w:val="Paragrafoelenco"/>
+        <w:numPr>
+          <w:ilvl w:val="1"/>
+          <w:numId w:val="3"/>
+        </w:numPr>
+      </w:pPr>
+      <w:r>
+        <w:t>Comment</w:t>
+      </w:r>
+      <w:r>
+        <w:t>DAO</w:t>
+      </w:r>
+    </w:p>
+    <w:p>
+      <w:pPr>
+        <w:pStyle w:val="Paragrafoelenco"/>
+        <w:numPr>
+          <w:ilvl w:val="2"/>
+          <w:numId w:val="3"/>
+        </w:numPr>
+      </w:pPr>
+    </w:p>
+    <w:p>
+      <w:pPr>
+        <w:pStyle w:val="Paragrafoelenco"/>
+        <w:numPr>
+          <w:ilvl w:val="0"/>
+          <w:numId w:val="3"/>
+        </w:numPr>
+      </w:pPr>
+      <w:r>
+        <w:t>Oggetti di modello</w:t>
+      </w:r>
+      <w:r>
+        <w:t xml:space="preserve"> </w:t>
+      </w:r>
+      <w:r>
+        <w:t>(Beans)</w:t>
+      </w:r>
+    </w:p>
+    <w:p>
+      <w:pPr>
+        <w:pStyle w:val="Paragrafoelenco"/>
+        <w:numPr>
+          <w:ilvl w:val="0"/>
+          <w:numId w:val="3"/>
+        </w:numPr>
+      </w:pPr>
+      <w:r>
         <w:t>Viste</w:t>
       </w:r>
+      <w:r>
+        <w:t xml:space="preserve"> e componenti</w:t>
+      </w:r>
     </w:p>
     <w:p>
       <w:pPr>
@@ -50,11 +206,39 @@
           <w:numId w:val="3"/>
         </w:numPr>
       </w:pPr>
-      <w:proofErr w:type="spellStart"/>
       <w:r>
         <w:t>LoginPage</w:t>
       </w:r>
-      <w:proofErr w:type="spellEnd"/>
+    </w:p>
+    <w:p>
+      <w:pPr>
+        <w:pStyle w:val="Paragrafoelenco"/>
+        <w:numPr>
+          <w:ilvl w:val="2"/>
+          <w:numId w:val="3"/>
+        </w:numPr>
+      </w:pPr>
+      <w:r>
+        <w:t>L</w:t>
+      </w:r>
+      <w:r>
+        <w:t>ogin</w:t>
+      </w:r>
+      <w:r>
+        <w:t xml:space="preserve"> form</w:t>
+      </w:r>
+    </w:p>
+    <w:p>
+      <w:pPr>
+        <w:pStyle w:val="Paragrafoelenco"/>
+        <w:numPr>
+          <w:ilvl w:val="2"/>
+          <w:numId w:val="3"/>
+        </w:numPr>
+      </w:pPr>
+      <w:r>
+        <w:t>Signup form</w:t>
+      </w:r>
     </w:p>
     <w:p>
       <w:pPr>
@@ -64,11 +248,33 @@
           <w:numId w:val="3"/>
         </w:numPr>
       </w:pPr>
-      <w:proofErr w:type="spellStart"/>
       <w:r>
         <w:t>HomePage</w:t>
       </w:r>
-      <w:proofErr w:type="spellEnd"/>
+    </w:p>
+    <w:p>
+      <w:pPr>
+        <w:pStyle w:val="Paragrafoelenco"/>
+        <w:numPr>
+          <w:ilvl w:val="2"/>
+          <w:numId w:val="3"/>
+        </w:numPr>
+      </w:pPr>
+      <w:r>
+        <w:t>User album list</w:t>
+      </w:r>
+    </w:p>
+    <w:p>
+      <w:pPr>
+        <w:pStyle w:val="Paragrafoelenco"/>
+        <w:numPr>
+          <w:ilvl w:val="2"/>
+          <w:numId w:val="3"/>
+        </w:numPr>
+      </w:pPr>
+      <w:r>
+        <w:t>Other users’ album list</w:t>
+      </w:r>
     </w:p>
     <w:p>
       <w:pPr>
@@ -78,11 +284,57 @@
           <w:numId w:val="3"/>
         </w:numPr>
       </w:pPr>
-      <w:proofErr w:type="spellStart"/>
       <w:r>
         <w:t>AlbumPage</w:t>
       </w:r>
-      <w:proofErr w:type="spellEnd"/>
+    </w:p>
+    <w:p>
+      <w:pPr>
+        <w:pStyle w:val="Paragrafoelenco"/>
+        <w:numPr>
+          <w:ilvl w:val="2"/>
+          <w:numId w:val="3"/>
+        </w:numPr>
+      </w:pPr>
+      <w:r>
+        <w:t>Thumbnail list</w:t>
+      </w:r>
+    </w:p>
+    <w:p>
+      <w:pPr>
+        <w:pStyle w:val="Paragrafoelenco"/>
+        <w:numPr>
+          <w:ilvl w:val="2"/>
+          <w:numId w:val="3"/>
+        </w:numPr>
+      </w:pPr>
+      <w:r>
+        <w:t>Full-sized image</w:t>
+      </w:r>
+    </w:p>
+    <w:p>
+      <w:pPr>
+        <w:pStyle w:val="Paragrafoelenco"/>
+        <w:numPr>
+          <w:ilvl w:val="2"/>
+          <w:numId w:val="3"/>
+        </w:numPr>
+      </w:pPr>
+      <w:r>
+        <w:t>Comment list</w:t>
+      </w:r>
+    </w:p>
+    <w:p>
+      <w:pPr>
+        <w:pStyle w:val="Paragrafoelenco"/>
+        <w:numPr>
+          <w:ilvl w:val="2"/>
+          <w:numId w:val="3"/>
+        </w:numPr>
+      </w:pPr>
+      <w:r>
+        <w:t>New comment form</w:t>
+      </w:r>
     </w:p>
     <w:p>
       <w:pPr>
@@ -92,6 +344,81 @@
           <w:numId w:val="3"/>
         </w:numPr>
       </w:pPr>
+      <w:r>
+        <w:t>Controller (Servlets)</w:t>
+      </w:r>
+    </w:p>
+    <w:p>
+      <w:pPr>
+        <w:pStyle w:val="Paragrafoelenco"/>
+        <w:numPr>
+          <w:ilvl w:val="1"/>
+          <w:numId w:val="3"/>
+        </w:numPr>
+      </w:pPr>
+      <w:r>
+        <w:t>SignupCheck</w:t>
+      </w:r>
+    </w:p>
+    <w:p>
+      <w:pPr>
+        <w:pStyle w:val="Paragrafoelenco"/>
+        <w:numPr>
+          <w:ilvl w:val="1"/>
+          <w:numId w:val="3"/>
+        </w:numPr>
+      </w:pPr>
+      <w:r>
+        <w:t>LoginCheck</w:t>
+      </w:r>
+    </w:p>
+    <w:p>
+      <w:pPr>
+        <w:pStyle w:val="Paragrafoelenco"/>
+        <w:numPr>
+          <w:ilvl w:val="1"/>
+          <w:numId w:val="3"/>
+        </w:numPr>
+      </w:pPr>
+      <w:r>
+        <w:t>Logout</w:t>
+      </w:r>
+    </w:p>
+    <w:p>
+      <w:pPr>
+        <w:pStyle w:val="Paragrafoelenco"/>
+        <w:numPr>
+          <w:ilvl w:val="1"/>
+          <w:numId w:val="3"/>
+        </w:numPr>
+      </w:pPr>
+      <w:r>
+        <w:t>CreateNewComment</w:t>
+      </w:r>
+    </w:p>
+    <w:p>
+      <w:pPr>
+        <w:pStyle w:val="Paragrafoelenco"/>
+        <w:numPr>
+          <w:ilvl w:val="1"/>
+          <w:numId w:val="3"/>
+        </w:numPr>
+      </w:pPr>
+      <w:r>
+        <w:t>GoToHomePage</w:t>
+      </w:r>
+    </w:p>
+    <w:p>
+      <w:pPr>
+        <w:pStyle w:val="Paragrafoelenco"/>
+        <w:numPr>
+          <w:ilvl w:val="1"/>
+          <w:numId w:val="3"/>
+        </w:numPr>
+      </w:pPr>
+      <w:r>
+        <w:t>GoToAlbumPage</w:t>
+      </w:r>
     </w:p>
     <w:sectPr>
       <w:pgSz w:w="11906" w:h="16838"/>
@@ -357,7 +684,7 @@
         <w:rFonts w:ascii="Courier New" w:hAnsi="Courier New" w:cs="Courier New" w:hint="default"/>
       </w:rPr>
     </w:lvl>
-    <w:lvl w:ilvl="2" w:tplc="04100005" w:tentative="1">
+    <w:lvl w:ilvl="2" w:tplc="04100005">
       <w:start w:val="1"/>
       <w:numFmt w:val="bullet"/>
       <w:lvlText w:val=""/>

</xml_diff>

<commit_message>
provato a creare qualche funzione dell'userDao, poi se non servono si tolgono, era più per prenderci la mano asd; Creato documento schema logico del db, esportato struttura database senza dati in File_database
</commit_message>
<xml_diff>
--- a/Documentazione.docx
+++ b/Documentazione.docx
@@ -8,51 +8,134 @@
         <w:jc w:val="center"/>
       </w:pPr>
       <w:r>
-        <w:t>Schema E/R</w:t>
-      </w:r>
-    </w:p>
-    <w:p>
-      <w:r>
-        <w:t>L’entità “</w:t>
-      </w:r>
-      <w:r>
-        <w:t>Commento</w:t>
-      </w:r>
-      <w:r>
-        <w:t xml:space="preserve">” è </w:t>
-      </w:r>
-      <w:r>
-        <w:t>debole rispetto a</w:t>
-      </w:r>
-      <w:r>
-        <w:t>ll’entità I</w:t>
-      </w:r>
-      <w:r>
-        <w:t xml:space="preserve">mmagine </w:t>
-      </w:r>
-      <w:r>
-        <w:t xml:space="preserve">in quanto la creazione di un commento non può avvenire se non associata a una specifica immagine. </w:t>
-      </w:r>
-      <w:r>
-        <w:t>Inoltre,</w:t>
-      </w:r>
-      <w:r>
-        <w:t xml:space="preserve"> abbiamo supposto che, all’eventuale cancellazione di un’immagine</w:t>
-      </w:r>
-      <w:r>
-        <w:t xml:space="preserve"> (non richiesta nel progetto)</w:t>
-      </w:r>
-      <w:r>
-        <w:t>, tutti i suoi commenti vengano a loro volta eliminati</w:t>
-      </w:r>
-      <w:r>
-        <w:t>.</w:t>
-      </w:r>
-    </w:p>
-    <w:p>
-      <w:r>
-        <w:t>Album non debole rispetto a utente perché…</w:t>
-      </w:r>
+        <w:t xml:space="preserve">Completamento </w:t>
+      </w:r>
+      <w:r>
+        <w:t xml:space="preserve">delle </w:t>
+      </w:r>
+      <w:r>
+        <w:t>specific</w:t>
+      </w:r>
+      <w:r>
+        <w:t>he</w:t>
+      </w:r>
+    </w:p>
+    <w:p>
+      <w:pPr>
+        <w:pStyle w:val="Paragrafoelenco"/>
+        <w:numPr>
+          <w:ilvl w:val="0"/>
+          <w:numId w:val="4"/>
+        </w:numPr>
+      </w:pPr>
+      <w:r>
+        <w:t xml:space="preserve">La lunghezza massima </w:t>
+      </w:r>
+      <w:r>
+        <w:t>per i seguenti campi è:</w:t>
+      </w:r>
+    </w:p>
+    <w:p>
+      <w:pPr>
+        <w:pStyle w:val="Paragrafoelenco"/>
+        <w:numPr>
+          <w:ilvl w:val="1"/>
+          <w:numId w:val="4"/>
+        </w:numPr>
+      </w:pPr>
+      <w:r>
+        <w:t>P</w:t>
+      </w:r>
+      <w:r>
+        <w:t>ercorso in cui è conservata un’immagine</w:t>
+      </w:r>
+      <w:r>
+        <w:t xml:space="preserve"> : 512 caratteri</w:t>
+      </w:r>
+    </w:p>
+    <w:p>
+      <w:pPr>
+        <w:pStyle w:val="Paragrafoelenco"/>
+        <w:numPr>
+          <w:ilvl w:val="1"/>
+          <w:numId w:val="4"/>
+        </w:numPr>
+      </w:pPr>
+      <w:r>
+        <w:t>Nome utente : 128 caratteri</w:t>
+      </w:r>
+    </w:p>
+    <w:p>
+      <w:pPr>
+        <w:pStyle w:val="Paragrafoelenco"/>
+        <w:numPr>
+          <w:ilvl w:val="1"/>
+          <w:numId w:val="4"/>
+        </w:numPr>
+      </w:pPr>
+      <w:r>
+        <w:t xml:space="preserve">E-mail : </w:t>
+      </w:r>
+      <w:r>
+        <w:t>128 caratteri</w:t>
+      </w:r>
+    </w:p>
+    <w:p>
+      <w:pPr>
+        <w:pStyle w:val="Paragrafoelenco"/>
+        <w:numPr>
+          <w:ilvl w:val="1"/>
+          <w:numId w:val="4"/>
+        </w:numPr>
+      </w:pPr>
+      <w:r>
+        <w:t>T</w:t>
+      </w:r>
+      <w:r>
+        <w:t>itolo di un’immagine</w:t>
+      </w:r>
+      <w:r>
+        <w:t xml:space="preserve"> e di un album</w:t>
+      </w:r>
+      <w:r>
+        <w:t xml:space="preserve"> </w:t>
+      </w:r>
+      <w:r>
+        <w:t>:</w:t>
+      </w:r>
+      <w:r>
+        <w:t xml:space="preserve"> 128 caratteri</w:t>
+      </w:r>
+    </w:p>
+    <w:p>
+      <w:pPr>
+        <w:pStyle w:val="Paragrafoelenco"/>
+        <w:numPr>
+          <w:ilvl w:val="1"/>
+          <w:numId w:val="4"/>
+        </w:numPr>
+      </w:pPr>
+      <w:r>
+        <w:t>Descrizione di un’immagine : 1024 caratteri</w:t>
+      </w:r>
+    </w:p>
+    <w:p>
+      <w:pPr>
+        <w:pStyle w:val="Paragrafoelenco"/>
+        <w:numPr>
+          <w:ilvl w:val="1"/>
+          <w:numId w:val="4"/>
+        </w:numPr>
+      </w:pPr>
+    </w:p>
+    <w:p>
+      <w:pPr>
+        <w:pStyle w:val="Paragrafoelenco"/>
+        <w:numPr>
+          <w:ilvl w:val="0"/>
+          <w:numId w:val="4"/>
+        </w:numPr>
+      </w:pPr>
     </w:p>
     <w:p>
       <w:pPr>
@@ -60,6 +143,58 @@
         <w:jc w:val="center"/>
       </w:pPr>
       <w:r>
+        <w:t>Schema E/R</w:t>
+      </w:r>
+    </w:p>
+    <w:p>
+      <w:r>
+        <w:t>L’entità “</w:t>
+      </w:r>
+      <w:r>
+        <w:t>Commento</w:t>
+      </w:r>
+      <w:r>
+        <w:t xml:space="preserve">” è </w:t>
+      </w:r>
+      <w:r>
+        <w:t>debole rispetto a</w:t>
+      </w:r>
+      <w:r>
+        <w:t>ll’entità I</w:t>
+      </w:r>
+      <w:r>
+        <w:t xml:space="preserve">mmagine </w:t>
+      </w:r>
+      <w:r>
+        <w:t xml:space="preserve">in quanto la creazione di un commento non può avvenire se non associata a una specifica immagine. </w:t>
+      </w:r>
+      <w:r>
+        <w:t>Inoltre,</w:t>
+      </w:r>
+      <w:r>
+        <w:t xml:space="preserve"> abbiamo supposto che, all’eventuale cancellazione di un’immagine</w:t>
+      </w:r>
+      <w:r>
+        <w:t xml:space="preserve"> (non richiesta nel progetto)</w:t>
+      </w:r>
+      <w:r>
+        <w:t>, tutti i suoi commenti vengano a loro volta eliminati</w:t>
+      </w:r>
+      <w:r>
+        <w:t>.</w:t>
+      </w:r>
+    </w:p>
+    <w:p>
+      <w:r>
+        <w:t>Album non debole rispetto a utente perché…</w:t>
+      </w:r>
+    </w:p>
+    <w:p>
+      <w:pPr>
+        <w:pStyle w:val="Titolo"/>
+        <w:jc w:val="center"/>
+      </w:pPr>
+      <w:r>
         <w:t>Componenti</w:t>
       </w:r>
     </w:p>
@@ -126,10 +261,7 @@
         </w:numPr>
       </w:pPr>
       <w:r>
-        <w:t>Album</w:t>
-      </w:r>
-      <w:r>
-        <w:t>DAO</w:t>
+        <w:t>AlbumDAO</w:t>
       </w:r>
     </w:p>
     <w:p>
@@ -150,10 +282,7 @@
         </w:numPr>
       </w:pPr>
       <w:r>
-        <w:t>Comment</w:t>
-      </w:r>
-      <w:r>
-        <w:t>DAO</w:t>
+        <w:t>CommentDAO</w:t>
       </w:r>
     </w:p>
     <w:p>
@@ -405,6 +534,7 @@
         </w:numPr>
       </w:pPr>
       <w:r>
+        <w:lastRenderedPageBreak/>
         <w:t>GoToHomePage</w:t>
       </w:r>
     </w:p>
@@ -545,6 +675,118 @@
     </w:lvl>
   </w:abstractNum>
   <w:abstractNum w:abstractNumId="1" w15:restartNumberingAfterBreak="0">
+    <w:nsid w:val="41646886"/>
+    <w:multiLevelType w:val="hybridMultilevel"/>
+    <w:tmpl w:val="C6B8134C"/>
+    <w:lvl w:ilvl="0" w:tplc="75FCE340">
+      <w:numFmt w:val="bullet"/>
+      <w:lvlText w:val="-"/>
+      <w:lvlJc w:val="left"/>
+      <w:pPr>
+        <w:ind w:left="720" w:hanging="360"/>
+      </w:pPr>
+      <w:rPr>
+        <w:rFonts w:ascii="Calibri" w:eastAsiaTheme="minorHAnsi" w:hAnsi="Calibri" w:cs="Calibri" w:hint="default"/>
+      </w:rPr>
+    </w:lvl>
+    <w:lvl w:ilvl="1" w:tplc="04100003">
+      <w:start w:val="1"/>
+      <w:numFmt w:val="bullet"/>
+      <w:lvlText w:val="o"/>
+      <w:lvlJc w:val="left"/>
+      <w:pPr>
+        <w:ind w:left="1440" w:hanging="360"/>
+      </w:pPr>
+      <w:rPr>
+        <w:rFonts w:ascii="Courier New" w:hAnsi="Courier New" w:cs="Courier New" w:hint="default"/>
+      </w:rPr>
+    </w:lvl>
+    <w:lvl w:ilvl="2" w:tplc="04100005" w:tentative="1">
+      <w:start w:val="1"/>
+      <w:numFmt w:val="bullet"/>
+      <w:lvlText w:val=""/>
+      <w:lvlJc w:val="left"/>
+      <w:pPr>
+        <w:ind w:left="2160" w:hanging="360"/>
+      </w:pPr>
+      <w:rPr>
+        <w:rFonts w:ascii="Wingdings" w:hAnsi="Wingdings" w:hint="default"/>
+      </w:rPr>
+    </w:lvl>
+    <w:lvl w:ilvl="3" w:tplc="04100001" w:tentative="1">
+      <w:start w:val="1"/>
+      <w:numFmt w:val="bullet"/>
+      <w:lvlText w:val=""/>
+      <w:lvlJc w:val="left"/>
+      <w:pPr>
+        <w:ind w:left="2880" w:hanging="360"/>
+      </w:pPr>
+      <w:rPr>
+        <w:rFonts w:ascii="Symbol" w:hAnsi="Symbol" w:hint="default"/>
+      </w:rPr>
+    </w:lvl>
+    <w:lvl w:ilvl="4" w:tplc="04100003" w:tentative="1">
+      <w:start w:val="1"/>
+      <w:numFmt w:val="bullet"/>
+      <w:lvlText w:val="o"/>
+      <w:lvlJc w:val="left"/>
+      <w:pPr>
+        <w:ind w:left="3600" w:hanging="360"/>
+      </w:pPr>
+      <w:rPr>
+        <w:rFonts w:ascii="Courier New" w:hAnsi="Courier New" w:cs="Courier New" w:hint="default"/>
+      </w:rPr>
+    </w:lvl>
+    <w:lvl w:ilvl="5" w:tplc="04100005" w:tentative="1">
+      <w:start w:val="1"/>
+      <w:numFmt w:val="bullet"/>
+      <w:lvlText w:val=""/>
+      <w:lvlJc w:val="left"/>
+      <w:pPr>
+        <w:ind w:left="4320" w:hanging="360"/>
+      </w:pPr>
+      <w:rPr>
+        <w:rFonts w:ascii="Wingdings" w:hAnsi="Wingdings" w:hint="default"/>
+      </w:rPr>
+    </w:lvl>
+    <w:lvl w:ilvl="6" w:tplc="04100001" w:tentative="1">
+      <w:start w:val="1"/>
+      <w:numFmt w:val="bullet"/>
+      <w:lvlText w:val=""/>
+      <w:lvlJc w:val="left"/>
+      <w:pPr>
+        <w:ind w:left="5040" w:hanging="360"/>
+      </w:pPr>
+      <w:rPr>
+        <w:rFonts w:ascii="Symbol" w:hAnsi="Symbol" w:hint="default"/>
+      </w:rPr>
+    </w:lvl>
+    <w:lvl w:ilvl="7" w:tplc="04100003" w:tentative="1">
+      <w:start w:val="1"/>
+      <w:numFmt w:val="bullet"/>
+      <w:lvlText w:val="o"/>
+      <w:lvlJc w:val="left"/>
+      <w:pPr>
+        <w:ind w:left="5760" w:hanging="360"/>
+      </w:pPr>
+      <w:rPr>
+        <w:rFonts w:ascii="Courier New" w:hAnsi="Courier New" w:cs="Courier New" w:hint="default"/>
+      </w:rPr>
+    </w:lvl>
+    <w:lvl w:ilvl="8" w:tplc="04100005" w:tentative="1">
+      <w:start w:val="1"/>
+      <w:numFmt w:val="bullet"/>
+      <w:lvlText w:val=""/>
+      <w:lvlJc w:val="left"/>
+      <w:pPr>
+        <w:ind w:left="6480" w:hanging="360"/>
+      </w:pPr>
+      <w:rPr>
+        <w:rFonts w:ascii="Wingdings" w:hAnsi="Wingdings" w:hint="default"/>
+      </w:rPr>
+    </w:lvl>
+  </w:abstractNum>
+  <w:abstractNum w:abstractNumId="2" w15:restartNumberingAfterBreak="0">
     <w:nsid w:val="652B6C0D"/>
     <w:multiLevelType w:val="hybridMultilevel"/>
     <w:tmpl w:val="2A80E608"/>
@@ -657,7 +899,7 @@
       </w:rPr>
     </w:lvl>
   </w:abstractNum>
-  <w:abstractNum w:abstractNumId="2" w15:restartNumberingAfterBreak="0">
+  <w:abstractNum w:abstractNumId="3" w15:restartNumberingAfterBreak="0">
     <w:nsid w:val="72A27D78"/>
     <w:multiLevelType w:val="hybridMultilevel"/>
     <w:tmpl w:val="E1FCFC58"/>
@@ -770,13 +1012,16 @@
     </w:lvl>
   </w:abstractNum>
   <w:num w:numId="1" w16cid:durableId="1373117951">
-    <w:abstractNumId w:val="1"/>
+    <w:abstractNumId w:val="2"/>
   </w:num>
   <w:num w:numId="2" w16cid:durableId="415787503">
     <w:abstractNumId w:val="0"/>
   </w:num>
   <w:num w:numId="3" w16cid:durableId="783423494">
-    <w:abstractNumId w:val="2"/>
+    <w:abstractNumId w:val="3"/>
+  </w:num>
+  <w:num w:numId="4" w16cid:durableId="500315921">
+    <w:abstractNumId w:val="1"/>
   </w:num>
 </w:numbering>
 </file>

</xml_diff>

<commit_message>
piccolo fix form di registrazione, messo due righe di completamento specifiche per la creazione degli album ma domani vediamo bene
</commit_message>
<xml_diff>
--- a/Documentazione.docx
+++ b/Documentazione.docx
@@ -44,13 +44,7 @@
         </w:numPr>
       </w:pPr>
       <w:r>
-        <w:t>P</w:t>
-      </w:r>
-      <w:r>
-        <w:t>ercorso in cui è conservata un’immagine</w:t>
-      </w:r>
-      <w:r>
-        <w:t xml:space="preserve"> : 512 caratteri</w:t>
+        <w:t>Percorso in cui è conservata un’immagine : 512 caratteri</w:t>
       </w:r>
     </w:p>
     <w:p>
@@ -74,10 +68,7 @@
         </w:numPr>
       </w:pPr>
       <w:r>
-        <w:t xml:space="preserve">E-mail : </w:t>
-      </w:r>
-      <w:r>
-        <w:t>128 caratteri</w:t>
+        <w:t>E-mail : 128 caratteri</w:t>
       </w:r>
     </w:p>
     <w:p>
@@ -135,7 +126,34 @@
           <w:ilvl w:val="0"/>
           <w:numId w:val="4"/>
         </w:numPr>
-      </w:pPr>
+        <w:rPr>
+          <w:color w:val="FF0000"/>
+        </w:rPr>
+      </w:pPr>
+      <w:r>
+        <w:rPr>
+          <w:color w:val="FF0000"/>
+        </w:rPr>
+        <w:t>La pagina di creazione dei nuovi album è accessibile dalla HOME_PAGE, che porta ad una ??_PAGE con nome vuoto, in cui inserire le immagini di quell’utente non ancora associate a nessun album</w:t>
+      </w:r>
+    </w:p>
+    <w:p>
+      <w:pPr>
+        <w:pStyle w:val="Paragrafoelenco"/>
+        <w:numPr>
+          <w:ilvl w:val="0"/>
+          <w:numId w:val="4"/>
+        </w:numPr>
+        <w:rPr>
+          <w:color w:val="FF0000"/>
+        </w:rPr>
+      </w:pPr>
+      <w:r>
+        <w:rPr>
+          <w:color w:val="FF0000"/>
+        </w:rPr>
+        <w:t>In ALBUM_PAGE sarà presente un pulsante per modificare l’album corrente, che porterà ad ??_PAGE, la quale avrà il campo “Titolo” già riempito con il nome precedente, e che sarà modificabile per cambiare il titolo dell’album</w:t>
+      </w:r>
     </w:p>
     <w:p>
       <w:pPr>
@@ -218,9 +236,11 @@
           <w:numId w:val="3"/>
         </w:numPr>
       </w:pPr>
+      <w:proofErr w:type="spellStart"/>
       <w:r>
         <w:t>UserDAO</w:t>
       </w:r>
+      <w:proofErr w:type="spellEnd"/>
     </w:p>
     <w:p>
       <w:pPr>
@@ -239,9 +259,11 @@
           <w:numId w:val="3"/>
         </w:numPr>
       </w:pPr>
+      <w:proofErr w:type="spellStart"/>
       <w:r>
         <w:t>ImageDAO</w:t>
       </w:r>
+      <w:proofErr w:type="spellEnd"/>
     </w:p>
     <w:p>
       <w:pPr>
@@ -260,9 +282,11 @@
           <w:numId w:val="3"/>
         </w:numPr>
       </w:pPr>
+      <w:proofErr w:type="spellStart"/>
       <w:r>
         <w:t>AlbumDAO</w:t>
       </w:r>
+      <w:proofErr w:type="spellEnd"/>
     </w:p>
     <w:p>
       <w:pPr>
@@ -281,9 +305,11 @@
           <w:numId w:val="3"/>
         </w:numPr>
       </w:pPr>
+      <w:proofErr w:type="spellStart"/>
       <w:r>
         <w:t>CommentDAO</w:t>
       </w:r>
+      <w:proofErr w:type="spellEnd"/>
     </w:p>
     <w:p>
       <w:pPr>
@@ -309,7 +335,15 @@
         <w:t xml:space="preserve"> </w:t>
       </w:r>
       <w:r>
-        <w:t>(Beans)</w:t>
+        <w:t>(</w:t>
+      </w:r>
+      <w:proofErr w:type="spellStart"/>
+      <w:r>
+        <w:t>Beans</w:t>
+      </w:r>
+      <w:proofErr w:type="spellEnd"/>
+      <w:r>
+        <w:t>)</w:t>
       </w:r>
     </w:p>
     <w:p>
@@ -335,9 +369,11 @@
           <w:numId w:val="3"/>
         </w:numPr>
       </w:pPr>
+      <w:proofErr w:type="spellStart"/>
       <w:r>
         <w:t>LoginPage</w:t>
       </w:r>
+      <w:proofErr w:type="spellEnd"/>
     </w:p>
     <w:p>
       <w:pPr>
@@ -354,8 +390,13 @@
         <w:t>ogin</w:t>
       </w:r>
       <w:r>
-        <w:t xml:space="preserve"> form</w:t>
-      </w:r>
+        <w:t xml:space="preserve"> </w:t>
+      </w:r>
+      <w:proofErr w:type="spellStart"/>
+      <w:r>
+        <w:t>form</w:t>
+      </w:r>
+      <w:proofErr w:type="spellEnd"/>
     </w:p>
     <w:p>
       <w:pPr>
@@ -365,9 +406,19 @@
           <w:numId w:val="3"/>
         </w:numPr>
       </w:pPr>
-      <w:r>
-        <w:t>Signup form</w:t>
-      </w:r>
+      <w:proofErr w:type="spellStart"/>
+      <w:r>
+        <w:t>Signup</w:t>
+      </w:r>
+      <w:proofErr w:type="spellEnd"/>
+      <w:r>
+        <w:t xml:space="preserve"> </w:t>
+      </w:r>
+      <w:proofErr w:type="spellStart"/>
+      <w:r>
+        <w:t>form</w:t>
+      </w:r>
+      <w:proofErr w:type="spellEnd"/>
     </w:p>
     <w:p>
       <w:pPr>
@@ -377,9 +428,11 @@
           <w:numId w:val="3"/>
         </w:numPr>
       </w:pPr>
+      <w:proofErr w:type="spellStart"/>
       <w:r>
         <w:t>HomePage</w:t>
       </w:r>
+      <w:proofErr w:type="spellEnd"/>
     </w:p>
     <w:p>
       <w:pPr>
@@ -401,8 +454,13 @@
           <w:numId w:val="3"/>
         </w:numPr>
       </w:pPr>
-      <w:r>
-        <w:t>Other users’ album list</w:t>
+      <w:proofErr w:type="spellStart"/>
+      <w:r>
+        <w:t>Other</w:t>
+      </w:r>
+      <w:proofErr w:type="spellEnd"/>
+      <w:r>
+        <w:t xml:space="preserve"> users’ album list</w:t>
       </w:r>
     </w:p>
     <w:p>
@@ -413,9 +471,11 @@
           <w:numId w:val="3"/>
         </w:numPr>
       </w:pPr>
+      <w:proofErr w:type="spellStart"/>
       <w:r>
         <w:t>AlbumPage</w:t>
       </w:r>
+      <w:proofErr w:type="spellEnd"/>
     </w:p>
     <w:p>
       <w:pPr>
@@ -425,8 +485,13 @@
           <w:numId w:val="3"/>
         </w:numPr>
       </w:pPr>
-      <w:r>
-        <w:t>Thumbnail list</w:t>
+      <w:proofErr w:type="spellStart"/>
+      <w:r>
+        <w:t>Thumbnail</w:t>
+      </w:r>
+      <w:proofErr w:type="spellEnd"/>
+      <w:r>
+        <w:t xml:space="preserve"> list</w:t>
       </w:r>
     </w:p>
     <w:p>
@@ -438,7 +503,15 @@
         </w:numPr>
       </w:pPr>
       <w:r>
-        <w:t>Full-sized image</w:t>
+        <w:t>Full-</w:t>
+      </w:r>
+      <w:proofErr w:type="spellStart"/>
+      <w:r>
+        <w:t>sized</w:t>
+      </w:r>
+      <w:proofErr w:type="spellEnd"/>
+      <w:r>
+        <w:t xml:space="preserve"> image</w:t>
       </w:r>
     </w:p>
     <w:p>
@@ -449,8 +522,13 @@
           <w:numId w:val="3"/>
         </w:numPr>
       </w:pPr>
-      <w:r>
-        <w:t>Comment list</w:t>
+      <w:proofErr w:type="spellStart"/>
+      <w:r>
+        <w:t>Comment</w:t>
+      </w:r>
+      <w:proofErr w:type="spellEnd"/>
+      <w:r>
+        <w:t xml:space="preserve"> list</w:t>
       </w:r>
     </w:p>
     <w:p>
@@ -462,8 +540,21 @@
         </w:numPr>
       </w:pPr>
       <w:r>
-        <w:t>New comment form</w:t>
-      </w:r>
+        <w:t xml:space="preserve">New </w:t>
+      </w:r>
+      <w:proofErr w:type="spellStart"/>
+      <w:r>
+        <w:t>comment</w:t>
+      </w:r>
+      <w:proofErr w:type="spellEnd"/>
+      <w:r>
+        <w:t xml:space="preserve"> </w:t>
+      </w:r>
+      <w:proofErr w:type="spellStart"/>
+      <w:r>
+        <w:t>form</w:t>
+      </w:r>
+      <w:proofErr w:type="spellEnd"/>
     </w:p>
     <w:p>
       <w:pPr>
@@ -474,7 +565,15 @@
         </w:numPr>
       </w:pPr>
       <w:r>
-        <w:t>Controller (Servlets)</w:t>
+        <w:t>Controller (</w:t>
+      </w:r>
+      <w:proofErr w:type="spellStart"/>
+      <w:r>
+        <w:t>Servlets</w:t>
+      </w:r>
+      <w:proofErr w:type="spellEnd"/>
+      <w:r>
+        <w:t>)</w:t>
       </w:r>
     </w:p>
     <w:p>
@@ -485,9 +584,12 @@
           <w:numId w:val="3"/>
         </w:numPr>
       </w:pPr>
-      <w:r>
+      <w:proofErr w:type="spellStart"/>
+      <w:r>
+        <w:lastRenderedPageBreak/>
         <w:t>SignupCheck</w:t>
       </w:r>
+      <w:proofErr w:type="spellEnd"/>
     </w:p>
     <w:p>
       <w:pPr>
@@ -497,9 +599,11 @@
           <w:numId w:val="3"/>
         </w:numPr>
       </w:pPr>
+      <w:proofErr w:type="spellStart"/>
       <w:r>
         <w:t>LoginCheck</w:t>
       </w:r>
+      <w:proofErr w:type="spellEnd"/>
     </w:p>
     <w:p>
       <w:pPr>
@@ -521,9 +625,11 @@
           <w:numId w:val="3"/>
         </w:numPr>
       </w:pPr>
+      <w:proofErr w:type="spellStart"/>
       <w:r>
         <w:t>CreateNewComment</w:t>
       </w:r>
+      <w:proofErr w:type="spellEnd"/>
     </w:p>
     <w:p>
       <w:pPr>
@@ -533,10 +639,11 @@
           <w:numId w:val="3"/>
         </w:numPr>
       </w:pPr>
-      <w:r>
-        <w:lastRenderedPageBreak/>
+      <w:proofErr w:type="spellStart"/>
+      <w:r>
         <w:t>GoToHomePage</w:t>
       </w:r>
+      <w:proofErr w:type="spellEnd"/>
     </w:p>
     <w:p>
       <w:pPr>
@@ -546,9 +653,11 @@
           <w:numId w:val="3"/>
         </w:numPr>
       </w:pPr>
+      <w:proofErr w:type="spellStart"/>
       <w:r>
         <w:t>GoToAlbumPage</w:t>
       </w:r>
+      <w:proofErr w:type="spellEnd"/>
     </w:p>
     <w:sectPr>
       <w:pgSz w:w="11906" w:h="16838"/>

</xml_diff>

<commit_message>
creati gli altri DAO e Bean associati, aggiornata la Documentazione per mettere ALBUM_EDIT_PAGE
</commit_message>
<xml_diff>
--- a/Documentazione.docx
+++ b/Documentazione.docx
@@ -126,15 +126,15 @@
           <w:ilvl w:val="0"/>
           <w:numId w:val="4"/>
         </w:numPr>
-        <w:rPr>
-          <w:color w:val="FF0000"/>
-        </w:rPr>
-      </w:pPr>
-      <w:r>
-        <w:rPr>
-          <w:color w:val="FF0000"/>
-        </w:rPr>
-        <w:t>La pagina di creazione dei nuovi album è accessibile dalla HOME_PAGE, che porta ad una ??_PAGE con nome vuoto, in cui inserire le immagini di quell’utente non ancora associate a nessun album</w:t>
+      </w:pPr>
+      <w:r>
+        <w:t xml:space="preserve">La pagina di creazione dei nuovi album è accessibile dalla HOME_PAGE, che porta ad una </w:t>
+      </w:r>
+      <w:r>
+        <w:t>ALBUM_EDIT</w:t>
+      </w:r>
+      <w:r>
+        <w:t>_PAGE con nome vuoto, in cui inserire le immagini di quell’utente non ancora associate a nessun album</w:t>
       </w:r>
     </w:p>
     <w:p>
@@ -144,15 +144,15 @@
           <w:ilvl w:val="0"/>
           <w:numId w:val="4"/>
         </w:numPr>
-        <w:rPr>
-          <w:color w:val="FF0000"/>
-        </w:rPr>
-      </w:pPr>
-      <w:r>
-        <w:rPr>
-          <w:color w:val="FF0000"/>
-        </w:rPr>
-        <w:t>In ALBUM_PAGE sarà presente un pulsante per modificare l’album corrente, che porterà ad ??_PAGE, la quale avrà il campo “Titolo” già riempito con il nome precedente, e che sarà modificabile per cambiare il titolo dell’album</w:t>
+      </w:pPr>
+      <w:r>
+        <w:t xml:space="preserve">In ALBUM_PAGE sarà presente un pulsante per modificare l’album corrente, che porterà ad </w:t>
+      </w:r>
+      <w:r>
+        <w:t>ALBUM_EDIT</w:t>
+      </w:r>
+      <w:r>
+        <w:t>_PAGE, la quale avrà il campo “Titolo” già riempito con il nome precedente, e che sarà modificabile per cambiare il titolo dell’album</w:t>
       </w:r>
     </w:p>
     <w:p>
@@ -250,6 +250,25 @@
           <w:numId w:val="3"/>
         </w:numPr>
       </w:pPr>
+      <w:proofErr w:type="spellStart"/>
+      <w:r>
+        <w:t>createUser</w:t>
+      </w:r>
+      <w:proofErr w:type="spellEnd"/>
+    </w:p>
+    <w:p>
+      <w:pPr>
+        <w:pStyle w:val="Paragrafoelenco"/>
+        <w:numPr>
+          <w:ilvl w:val="2"/>
+          <w:numId w:val="3"/>
+        </w:numPr>
+      </w:pPr>
+      <w:proofErr w:type="spellStart"/>
+      <w:r>
+        <w:t>getUserFromUsername</w:t>
+      </w:r>
+      <w:proofErr w:type="spellEnd"/>
     </w:p>
     <w:p>
       <w:pPr>
@@ -273,6 +292,25 @@
           <w:numId w:val="3"/>
         </w:numPr>
       </w:pPr>
+      <w:proofErr w:type="spellStart"/>
+      <w:r>
+        <w:t>getImageFromPath</w:t>
+      </w:r>
+      <w:proofErr w:type="spellEnd"/>
+    </w:p>
+    <w:p>
+      <w:pPr>
+        <w:pStyle w:val="Paragrafoelenco"/>
+        <w:numPr>
+          <w:ilvl w:val="2"/>
+          <w:numId w:val="3"/>
+        </w:numPr>
+      </w:pPr>
+      <w:proofErr w:type="spellStart"/>
+      <w:r>
+        <w:t>getImagesInAlbum</w:t>
+      </w:r>
+      <w:proofErr w:type="spellEnd"/>
     </w:p>
     <w:p>
       <w:pPr>
@@ -296,6 +334,53 @@
           <w:numId w:val="3"/>
         </w:numPr>
       </w:pPr>
+      <w:proofErr w:type="spellStart"/>
+      <w:r>
+        <w:t>addImageToAlbum</w:t>
+      </w:r>
+      <w:proofErr w:type="spellEnd"/>
+    </w:p>
+    <w:p>
+      <w:pPr>
+        <w:pStyle w:val="Paragrafoelenco"/>
+        <w:numPr>
+          <w:ilvl w:val="2"/>
+          <w:numId w:val="3"/>
+        </w:numPr>
+      </w:pPr>
+      <w:proofErr w:type="spellStart"/>
+      <w:r>
+        <w:t>createAlbum</w:t>
+      </w:r>
+      <w:proofErr w:type="spellEnd"/>
+    </w:p>
+    <w:p>
+      <w:pPr>
+        <w:pStyle w:val="Paragrafoelenco"/>
+        <w:numPr>
+          <w:ilvl w:val="2"/>
+          <w:numId w:val="3"/>
+        </w:numPr>
+      </w:pPr>
+      <w:proofErr w:type="spellStart"/>
+      <w:r>
+        <w:t>getAlbumFromId</w:t>
+      </w:r>
+      <w:proofErr w:type="spellEnd"/>
+    </w:p>
+    <w:p>
+      <w:pPr>
+        <w:pStyle w:val="Paragrafoelenco"/>
+        <w:numPr>
+          <w:ilvl w:val="2"/>
+          <w:numId w:val="3"/>
+        </w:numPr>
+      </w:pPr>
+      <w:proofErr w:type="spellStart"/>
+      <w:r>
+        <w:t>getAllAlbums</w:t>
+      </w:r>
+      <w:proofErr w:type="spellEnd"/>
     </w:p>
     <w:p>
       <w:pPr>
@@ -319,6 +404,39 @@
           <w:numId w:val="3"/>
         </w:numPr>
       </w:pPr>
+      <w:proofErr w:type="spellStart"/>
+      <w:r>
+        <w:t>createComment</w:t>
+      </w:r>
+      <w:proofErr w:type="spellEnd"/>
+    </w:p>
+    <w:p>
+      <w:pPr>
+        <w:pStyle w:val="Paragrafoelenco"/>
+        <w:numPr>
+          <w:ilvl w:val="2"/>
+          <w:numId w:val="3"/>
+        </w:numPr>
+      </w:pPr>
+      <w:proofErr w:type="spellStart"/>
+      <w:r>
+        <w:t>getAllCommentsForImage</w:t>
+      </w:r>
+      <w:proofErr w:type="spellEnd"/>
+    </w:p>
+    <w:p>
+      <w:pPr>
+        <w:pStyle w:val="Paragrafoelenco"/>
+        <w:numPr>
+          <w:ilvl w:val="2"/>
+          <w:numId w:val="3"/>
+        </w:numPr>
+      </w:pPr>
+      <w:proofErr w:type="spellStart"/>
+      <w:r>
+        <w:t>getCommentFromProgressiveImagePath</w:t>
+      </w:r>
+      <w:proofErr w:type="spellEnd"/>
     </w:p>
     <w:p>
       <w:pPr>
@@ -350,6 +468,56 @@
       <w:pPr>
         <w:pStyle w:val="Paragrafoelenco"/>
         <w:numPr>
+          <w:ilvl w:val="1"/>
+          <w:numId w:val="3"/>
+        </w:numPr>
+      </w:pPr>
+      <w:r>
+        <w:t>Album</w:t>
+      </w:r>
+    </w:p>
+    <w:p>
+      <w:pPr>
+        <w:pStyle w:val="Paragrafoelenco"/>
+        <w:numPr>
+          <w:ilvl w:val="1"/>
+          <w:numId w:val="3"/>
+        </w:numPr>
+      </w:pPr>
+      <w:proofErr w:type="spellStart"/>
+      <w:r>
+        <w:t>Comment</w:t>
+      </w:r>
+      <w:proofErr w:type="spellEnd"/>
+    </w:p>
+    <w:p>
+      <w:pPr>
+        <w:pStyle w:val="Paragrafoelenco"/>
+        <w:numPr>
+          <w:ilvl w:val="1"/>
+          <w:numId w:val="3"/>
+        </w:numPr>
+      </w:pPr>
+      <w:r>
+        <w:t>Image</w:t>
+      </w:r>
+    </w:p>
+    <w:p>
+      <w:pPr>
+        <w:pStyle w:val="Paragrafoelenco"/>
+        <w:numPr>
+          <w:ilvl w:val="1"/>
+          <w:numId w:val="3"/>
+        </w:numPr>
+      </w:pPr>
+      <w:r>
+        <w:t>User</w:t>
+      </w:r>
+    </w:p>
+    <w:p>
+      <w:pPr>
+        <w:pStyle w:val="Paragrafoelenco"/>
+        <w:numPr>
           <w:ilvl w:val="0"/>
           <w:numId w:val="3"/>
         </w:numPr>
@@ -371,6 +539,7 @@
       </w:pPr>
       <w:proofErr w:type="spellStart"/>
       <w:r>
+        <w:lastRenderedPageBreak/>
         <w:t>LoginPage</w:t>
       </w:r>
       <w:proofErr w:type="spellEnd"/>
@@ -394,6 +563,31 @@
       </w:r>
       <w:proofErr w:type="spellStart"/>
       <w:r>
+        <w:t>for</w:t>
+      </w:r>
+      <w:r>
+        <w:t>m</w:t>
+      </w:r>
+      <w:proofErr w:type="spellEnd"/>
+    </w:p>
+    <w:p>
+      <w:pPr>
+        <w:pStyle w:val="Paragrafoelenco"/>
+        <w:numPr>
+          <w:ilvl w:val="2"/>
+          <w:numId w:val="3"/>
+        </w:numPr>
+      </w:pPr>
+      <w:proofErr w:type="spellStart"/>
+      <w:r>
+        <w:t>Signup</w:t>
+      </w:r>
+      <w:proofErr w:type="spellEnd"/>
+      <w:r>
+        <w:t xml:space="preserve"> </w:t>
+      </w:r>
+      <w:proofErr w:type="spellStart"/>
+      <w:r>
         <w:t>form</w:t>
       </w:r>
       <w:proofErr w:type="spellEnd"/>
@@ -402,13 +596,127 @@
       <w:pPr>
         <w:pStyle w:val="Paragrafoelenco"/>
         <w:numPr>
+          <w:ilvl w:val="1"/>
+          <w:numId w:val="3"/>
+        </w:numPr>
+      </w:pPr>
+      <w:proofErr w:type="spellStart"/>
+      <w:r>
+        <w:t>HomePage</w:t>
+      </w:r>
+      <w:proofErr w:type="spellEnd"/>
+    </w:p>
+    <w:p>
+      <w:pPr>
+        <w:pStyle w:val="Paragrafoelenco"/>
+        <w:numPr>
           <w:ilvl w:val="2"/>
           <w:numId w:val="3"/>
         </w:numPr>
       </w:pPr>
-      <w:proofErr w:type="spellStart"/>
-      <w:r>
-        <w:t>Signup</w:t>
+      <w:r>
+        <w:t>User album list</w:t>
+      </w:r>
+    </w:p>
+    <w:p>
+      <w:pPr>
+        <w:pStyle w:val="Paragrafoelenco"/>
+        <w:numPr>
+          <w:ilvl w:val="2"/>
+          <w:numId w:val="3"/>
+        </w:numPr>
+      </w:pPr>
+      <w:proofErr w:type="spellStart"/>
+      <w:r>
+        <w:t>Other</w:t>
+      </w:r>
+      <w:proofErr w:type="spellEnd"/>
+      <w:r>
+        <w:t xml:space="preserve"> users’ album list</w:t>
+      </w:r>
+    </w:p>
+    <w:p>
+      <w:pPr>
+        <w:pStyle w:val="Paragrafoelenco"/>
+        <w:numPr>
+          <w:ilvl w:val="1"/>
+          <w:numId w:val="3"/>
+        </w:numPr>
+      </w:pPr>
+      <w:proofErr w:type="spellStart"/>
+      <w:r>
+        <w:t>AlbumPage</w:t>
+      </w:r>
+      <w:proofErr w:type="spellEnd"/>
+    </w:p>
+    <w:p>
+      <w:pPr>
+        <w:pStyle w:val="Paragrafoelenco"/>
+        <w:numPr>
+          <w:ilvl w:val="2"/>
+          <w:numId w:val="3"/>
+        </w:numPr>
+      </w:pPr>
+      <w:proofErr w:type="spellStart"/>
+      <w:r>
+        <w:t>Thumbnail</w:t>
+      </w:r>
+      <w:proofErr w:type="spellEnd"/>
+      <w:r>
+        <w:t xml:space="preserve"> list</w:t>
+      </w:r>
+    </w:p>
+    <w:p>
+      <w:pPr>
+        <w:pStyle w:val="Paragrafoelenco"/>
+        <w:numPr>
+          <w:ilvl w:val="2"/>
+          <w:numId w:val="3"/>
+        </w:numPr>
+      </w:pPr>
+      <w:r>
+        <w:t>Full-</w:t>
+      </w:r>
+      <w:proofErr w:type="spellStart"/>
+      <w:r>
+        <w:t>sized</w:t>
+      </w:r>
+      <w:proofErr w:type="spellEnd"/>
+      <w:r>
+        <w:t xml:space="preserve"> image</w:t>
+      </w:r>
+    </w:p>
+    <w:p>
+      <w:pPr>
+        <w:pStyle w:val="Paragrafoelenco"/>
+        <w:numPr>
+          <w:ilvl w:val="2"/>
+          <w:numId w:val="3"/>
+        </w:numPr>
+      </w:pPr>
+      <w:proofErr w:type="spellStart"/>
+      <w:r>
+        <w:t>Comment</w:t>
+      </w:r>
+      <w:proofErr w:type="spellEnd"/>
+      <w:r>
+        <w:t xml:space="preserve"> list</w:t>
+      </w:r>
+    </w:p>
+    <w:p>
+      <w:pPr>
+        <w:pStyle w:val="Paragrafoelenco"/>
+        <w:numPr>
+          <w:ilvl w:val="2"/>
+          <w:numId w:val="3"/>
+        </w:numPr>
+      </w:pPr>
+      <w:r>
+        <w:t xml:space="preserve">New </w:t>
+      </w:r>
+      <w:proofErr w:type="spellStart"/>
+      <w:r>
+        <w:t>comment</w:t>
       </w:r>
       <w:proofErr w:type="spellEnd"/>
       <w:r>
@@ -424,13 +732,25 @@
       <w:pPr>
         <w:pStyle w:val="Paragrafoelenco"/>
         <w:numPr>
-          <w:ilvl w:val="1"/>
-          <w:numId w:val="3"/>
-        </w:numPr>
-      </w:pPr>
-      <w:proofErr w:type="spellStart"/>
-      <w:r>
-        <w:t>HomePage</w:t>
+          <w:ilvl w:val="3"/>
+          <w:numId w:val="3"/>
+        </w:numPr>
+      </w:pPr>
+      <w:r>
+        <w:t>Text box</w:t>
+      </w:r>
+    </w:p>
+    <w:p>
+      <w:pPr>
+        <w:pStyle w:val="Paragrafoelenco"/>
+        <w:numPr>
+          <w:ilvl w:val="1"/>
+          <w:numId w:val="3"/>
+        </w:numPr>
+      </w:pPr>
+      <w:proofErr w:type="spellStart"/>
+      <w:r>
+        <w:t>AlbumEditPage</w:t>
       </w:r>
       <w:proofErr w:type="spellEnd"/>
     </w:p>
@@ -443,118 +763,56 @@
         </w:numPr>
       </w:pPr>
       <w:r>
-        <w:t>User album list</w:t>
-      </w:r>
-    </w:p>
-    <w:p>
-      <w:pPr>
-        <w:pStyle w:val="Paragrafoelenco"/>
-        <w:numPr>
-          <w:ilvl w:val="2"/>
-          <w:numId w:val="3"/>
-        </w:numPr>
-      </w:pPr>
-      <w:proofErr w:type="spellStart"/>
-      <w:r>
-        <w:t>Other</w:t>
-      </w:r>
-      <w:proofErr w:type="spellEnd"/>
-      <w:r>
-        <w:t xml:space="preserve"> users’ album list</w:t>
-      </w:r>
-    </w:p>
-    <w:p>
-      <w:pPr>
-        <w:pStyle w:val="Paragrafoelenco"/>
-        <w:numPr>
-          <w:ilvl w:val="1"/>
-          <w:numId w:val="3"/>
-        </w:numPr>
-      </w:pPr>
-      <w:proofErr w:type="spellStart"/>
-      <w:r>
-        <w:t>AlbumPage</w:t>
-      </w:r>
-      <w:proofErr w:type="spellEnd"/>
-    </w:p>
-    <w:p>
-      <w:pPr>
-        <w:pStyle w:val="Paragrafoelenco"/>
-        <w:numPr>
-          <w:ilvl w:val="2"/>
-          <w:numId w:val="3"/>
-        </w:numPr>
-      </w:pPr>
-      <w:proofErr w:type="spellStart"/>
-      <w:r>
-        <w:t>Thumbnail</w:t>
-      </w:r>
-      <w:proofErr w:type="spellEnd"/>
-      <w:r>
-        <w:t xml:space="preserve"> list</w:t>
-      </w:r>
-    </w:p>
-    <w:p>
-      <w:pPr>
-        <w:pStyle w:val="Paragrafoelenco"/>
-        <w:numPr>
-          <w:ilvl w:val="2"/>
-          <w:numId w:val="3"/>
-        </w:numPr>
-      </w:pPr>
-      <w:r>
-        <w:t>Full-</w:t>
-      </w:r>
-      <w:proofErr w:type="spellStart"/>
-      <w:r>
-        <w:t>sized</w:t>
-      </w:r>
-      <w:proofErr w:type="spellEnd"/>
-      <w:r>
-        <w:t xml:space="preserve"> image</w:t>
-      </w:r>
-    </w:p>
-    <w:p>
-      <w:pPr>
-        <w:pStyle w:val="Paragrafoelenco"/>
-        <w:numPr>
-          <w:ilvl w:val="2"/>
-          <w:numId w:val="3"/>
-        </w:numPr>
-      </w:pPr>
-      <w:proofErr w:type="spellStart"/>
-      <w:r>
-        <w:t>Comment</w:t>
-      </w:r>
-      <w:proofErr w:type="spellEnd"/>
-      <w:r>
-        <w:t xml:space="preserve"> list</w:t>
-      </w:r>
-    </w:p>
-    <w:p>
-      <w:pPr>
-        <w:pStyle w:val="Paragrafoelenco"/>
-        <w:numPr>
-          <w:ilvl w:val="2"/>
-          <w:numId w:val="3"/>
-        </w:numPr>
-      </w:pPr>
-      <w:r>
-        <w:t xml:space="preserve">New </w:t>
-      </w:r>
-      <w:proofErr w:type="spellStart"/>
-      <w:r>
-        <w:t>comment</w:t>
-      </w:r>
-      <w:proofErr w:type="spellEnd"/>
-      <w:r>
-        <w:t xml:space="preserve"> </w:t>
-      </w:r>
-      <w:proofErr w:type="spellStart"/>
-      <w:r>
-        <w:t>form</w:t>
-      </w:r>
-      <w:proofErr w:type="spellEnd"/>
+        <w:t>Album Edit Form</w:t>
+      </w:r>
+    </w:p>
+    <w:p>
+      <w:pPr>
+        <w:pStyle w:val="Paragrafoelenco"/>
+        <w:numPr>
+          <w:ilvl w:val="3"/>
+          <w:numId w:val="3"/>
+        </w:numPr>
+      </w:pPr>
+      <w:r>
+        <w:t>Title</w:t>
+      </w:r>
+    </w:p>
+    <w:p>
+      <w:pPr>
+        <w:pStyle w:val="Paragrafoelenco"/>
+        <w:numPr>
+          <w:ilvl w:val="3"/>
+          <w:numId w:val="3"/>
+        </w:numPr>
+      </w:pPr>
+      <w:r>
+        <w:t xml:space="preserve">N </w:t>
+      </w:r>
+      <w:proofErr w:type="spellStart"/>
+      <w:r>
+        <w:t>checkboxes</w:t>
+      </w:r>
+      <w:proofErr w:type="spellEnd"/>
+      <w:r>
+        <w:t xml:space="preserve"> (one for </w:t>
+      </w:r>
+      <w:proofErr w:type="spellStart"/>
+      <w:r>
+        <w:t>each</w:t>
+      </w:r>
+      <w:proofErr w:type="spellEnd"/>
+      <w:r>
+        <w:t xml:space="preserve"> image </w:t>
+      </w:r>
+      <w:proofErr w:type="spellStart"/>
+      <w:r>
+        <w:t>uploaded</w:t>
+      </w:r>
+      <w:proofErr w:type="spellEnd"/>
+      <w:r>
+        <w:t xml:space="preserve"> by the user)</w:t>
+      </w:r>
     </w:p>
     <w:p>
       <w:pPr>
@@ -586,7 +844,6 @@
       </w:pPr>
       <w:proofErr w:type="spellStart"/>
       <w:r>
-        <w:lastRenderedPageBreak/>
         <w:t>SignupCheck</w:t>
       </w:r>
       <w:proofErr w:type="spellEnd"/>
@@ -641,6 +898,26 @@
       </w:pPr>
       <w:proofErr w:type="spellStart"/>
       <w:r>
+        <w:t>Creat</w:t>
+      </w:r>
+      <w:r>
+        <w:t>Or</w:t>
+      </w:r>
+      <w:r>
+        <w:t>EditAlbum</w:t>
+      </w:r>
+      <w:proofErr w:type="spellEnd"/>
+    </w:p>
+    <w:p>
+      <w:pPr>
+        <w:pStyle w:val="Paragrafoelenco"/>
+        <w:numPr>
+          <w:ilvl w:val="1"/>
+          <w:numId w:val="3"/>
+        </w:numPr>
+      </w:pPr>
+      <w:proofErr w:type="spellStart"/>
+      <w:r>
         <w:t>GoToHomePage</w:t>
       </w:r>
       <w:proofErr w:type="spellEnd"/>
@@ -656,6 +933,20 @@
       <w:proofErr w:type="spellStart"/>
       <w:r>
         <w:t>GoToAlbumPage</w:t>
+      </w:r>
+      <w:proofErr w:type="spellEnd"/>
+    </w:p>
+    <w:p>
+      <w:pPr>
+        <w:pStyle w:val="Paragrafoelenco"/>
+        <w:numPr>
+          <w:ilvl w:val="1"/>
+          <w:numId w:val="3"/>
+        </w:numPr>
+      </w:pPr>
+      <w:proofErr w:type="spellStart"/>
+      <w:r>
+        <w:t>GoToAlbumEditPage</w:t>
       </w:r>
       <w:proofErr w:type="spellEnd"/>
     </w:p>
@@ -1047,7 +1338,7 @@
         <w:rFonts w:ascii="Wingdings" w:hAnsi="Wingdings" w:hint="default"/>
       </w:rPr>
     </w:lvl>
-    <w:lvl w:ilvl="3" w:tplc="04100001" w:tentative="1">
+    <w:lvl w:ilvl="3" w:tplc="04100001">
       <w:start w:val="1"/>
       <w:numFmt w:val="bullet"/>
       <w:lvlText w:val=""/>

</xml_diff>

<commit_message>
Non parte più boh, le cose committate non DOVREBBERO dare problemi; fatto SignupCheck e LoginCheck, anche se non posso testarli; Creato le altre azioni, per le servlet delle pagine vere e proprie devo ancora capire come funziona
</commit_message>
<xml_diff>
--- a/Documentazione.docx
+++ b/Documentazione.docx
@@ -236,11 +236,9 @@
           <w:numId w:val="3"/>
         </w:numPr>
       </w:pPr>
-      <w:proofErr w:type="spellStart"/>
       <w:r>
         <w:t>UserDAO</w:t>
       </w:r>
-      <w:proofErr w:type="spellEnd"/>
     </w:p>
     <w:p>
       <w:pPr>
@@ -250,11 +248,9 @@
           <w:numId w:val="3"/>
         </w:numPr>
       </w:pPr>
-      <w:proofErr w:type="spellStart"/>
       <w:r>
         <w:t>createUser</w:t>
       </w:r>
-      <w:proofErr w:type="spellEnd"/>
     </w:p>
     <w:p>
       <w:pPr>
@@ -264,25 +260,21 @@
           <w:numId w:val="3"/>
         </w:numPr>
       </w:pPr>
-      <w:proofErr w:type="spellStart"/>
       <w:r>
         <w:t>getUserFromUsername</w:t>
       </w:r>
-      <w:proofErr w:type="spellEnd"/>
-    </w:p>
-    <w:p>
-      <w:pPr>
-        <w:pStyle w:val="Paragrafoelenco"/>
-        <w:numPr>
-          <w:ilvl w:val="1"/>
-          <w:numId w:val="3"/>
-        </w:numPr>
-      </w:pPr>
-      <w:proofErr w:type="spellStart"/>
+    </w:p>
+    <w:p>
+      <w:pPr>
+        <w:pStyle w:val="Paragrafoelenco"/>
+        <w:numPr>
+          <w:ilvl w:val="1"/>
+          <w:numId w:val="3"/>
+        </w:numPr>
+      </w:pPr>
       <w:r>
         <w:t>ImageDAO</w:t>
       </w:r>
-      <w:proofErr w:type="spellEnd"/>
     </w:p>
     <w:p>
       <w:pPr>
@@ -292,11 +284,9 @@
           <w:numId w:val="3"/>
         </w:numPr>
       </w:pPr>
-      <w:proofErr w:type="spellStart"/>
       <w:r>
         <w:t>getImageFromPath</w:t>
       </w:r>
-      <w:proofErr w:type="spellEnd"/>
     </w:p>
     <w:p>
       <w:pPr>
@@ -306,25 +296,21 @@
           <w:numId w:val="3"/>
         </w:numPr>
       </w:pPr>
-      <w:proofErr w:type="spellStart"/>
       <w:r>
         <w:t>getImagesInAlbum</w:t>
       </w:r>
-      <w:proofErr w:type="spellEnd"/>
-    </w:p>
-    <w:p>
-      <w:pPr>
-        <w:pStyle w:val="Paragrafoelenco"/>
-        <w:numPr>
-          <w:ilvl w:val="1"/>
-          <w:numId w:val="3"/>
-        </w:numPr>
-      </w:pPr>
-      <w:proofErr w:type="spellStart"/>
+    </w:p>
+    <w:p>
+      <w:pPr>
+        <w:pStyle w:val="Paragrafoelenco"/>
+        <w:numPr>
+          <w:ilvl w:val="1"/>
+          <w:numId w:val="3"/>
+        </w:numPr>
+      </w:pPr>
       <w:r>
         <w:t>AlbumDAO</w:t>
       </w:r>
-      <w:proofErr w:type="spellEnd"/>
     </w:p>
     <w:p>
       <w:pPr>
@@ -334,11 +320,9 @@
           <w:numId w:val="3"/>
         </w:numPr>
       </w:pPr>
-      <w:proofErr w:type="spellStart"/>
       <w:r>
         <w:t>addImageToAlbum</w:t>
       </w:r>
-      <w:proofErr w:type="spellEnd"/>
     </w:p>
     <w:p>
       <w:pPr>
@@ -348,11 +332,9 @@
           <w:numId w:val="3"/>
         </w:numPr>
       </w:pPr>
-      <w:proofErr w:type="spellStart"/>
       <w:r>
         <w:t>createAlbum</w:t>
       </w:r>
-      <w:proofErr w:type="spellEnd"/>
     </w:p>
     <w:p>
       <w:pPr>
@@ -362,11 +344,9 @@
           <w:numId w:val="3"/>
         </w:numPr>
       </w:pPr>
-      <w:proofErr w:type="spellStart"/>
       <w:r>
         <w:t>getAlbumFromId</w:t>
       </w:r>
-      <w:proofErr w:type="spellEnd"/>
     </w:p>
     <w:p>
       <w:pPr>
@@ -376,25 +356,21 @@
           <w:numId w:val="3"/>
         </w:numPr>
       </w:pPr>
-      <w:proofErr w:type="spellStart"/>
       <w:r>
         <w:t>getAllAlbums</w:t>
       </w:r>
-      <w:proofErr w:type="spellEnd"/>
-    </w:p>
-    <w:p>
-      <w:pPr>
-        <w:pStyle w:val="Paragrafoelenco"/>
-        <w:numPr>
-          <w:ilvl w:val="1"/>
-          <w:numId w:val="3"/>
-        </w:numPr>
-      </w:pPr>
-      <w:proofErr w:type="spellStart"/>
+    </w:p>
+    <w:p>
+      <w:pPr>
+        <w:pStyle w:val="Paragrafoelenco"/>
+        <w:numPr>
+          <w:ilvl w:val="1"/>
+          <w:numId w:val="3"/>
+        </w:numPr>
+      </w:pPr>
       <w:r>
         <w:t>CommentDAO</w:t>
       </w:r>
-      <w:proofErr w:type="spellEnd"/>
     </w:p>
     <w:p>
       <w:pPr>
@@ -404,11 +380,9 @@
           <w:numId w:val="3"/>
         </w:numPr>
       </w:pPr>
-      <w:proofErr w:type="spellStart"/>
       <w:r>
         <w:t>createComment</w:t>
       </w:r>
-      <w:proofErr w:type="spellEnd"/>
     </w:p>
     <w:p>
       <w:pPr>
@@ -418,11 +392,9 @@
           <w:numId w:val="3"/>
         </w:numPr>
       </w:pPr>
-      <w:proofErr w:type="spellStart"/>
       <w:r>
         <w:t>getAllCommentsForImage</w:t>
       </w:r>
-      <w:proofErr w:type="spellEnd"/>
     </w:p>
     <w:p>
       <w:pPr>
@@ -432,11 +404,9 @@
           <w:numId w:val="3"/>
         </w:numPr>
       </w:pPr>
-      <w:proofErr w:type="spellStart"/>
       <w:r>
         <w:t>getCommentFromProgressiveImagePath</w:t>
       </w:r>
-      <w:proofErr w:type="spellEnd"/>
     </w:p>
     <w:p>
       <w:pPr>
@@ -453,15 +423,7 @@
         <w:t xml:space="preserve"> </w:t>
       </w:r>
       <w:r>
-        <w:t>(</w:t>
-      </w:r>
-      <w:proofErr w:type="spellStart"/>
-      <w:r>
-        <w:t>Beans</w:t>
-      </w:r>
-      <w:proofErr w:type="spellEnd"/>
-      <w:r>
-        <w:t>)</w:t>
+        <w:t>(Beans)</w:t>
       </w:r>
     </w:p>
     <w:p>
@@ -484,11 +446,9 @@
           <w:numId w:val="3"/>
         </w:numPr>
       </w:pPr>
-      <w:proofErr w:type="spellStart"/>
       <w:r>
         <w:t>Comment</w:t>
       </w:r>
-      <w:proofErr w:type="spellEnd"/>
     </w:p>
     <w:p>
       <w:pPr>
@@ -537,12 +497,10 @@
           <w:numId w:val="3"/>
         </w:numPr>
       </w:pPr>
-      <w:proofErr w:type="spellStart"/>
       <w:r>
         <w:lastRenderedPageBreak/>
         <w:t>LoginPage</w:t>
       </w:r>
-      <w:proofErr w:type="spellEnd"/>
     </w:p>
     <w:p>
       <w:pPr>
@@ -559,16 +517,11 @@
         <w:t>ogin</w:t>
       </w:r>
       <w:r>
-        <w:t xml:space="preserve"> </w:t>
-      </w:r>
-      <w:proofErr w:type="spellStart"/>
-      <w:r>
-        <w:t>for</w:t>
+        <w:t xml:space="preserve"> for</w:t>
       </w:r>
       <w:r>
         <w:t>m</w:t>
       </w:r>
-      <w:proofErr w:type="spellEnd"/>
     </w:p>
     <w:p>
       <w:pPr>
@@ -578,33 +531,21 @@
           <w:numId w:val="3"/>
         </w:numPr>
       </w:pPr>
-      <w:proofErr w:type="spellStart"/>
-      <w:r>
-        <w:t>Signup</w:t>
-      </w:r>
-      <w:proofErr w:type="spellEnd"/>
-      <w:r>
-        <w:t xml:space="preserve"> </w:t>
-      </w:r>
-      <w:proofErr w:type="spellStart"/>
-      <w:r>
-        <w:t>form</w:t>
-      </w:r>
-      <w:proofErr w:type="spellEnd"/>
-    </w:p>
-    <w:p>
-      <w:pPr>
-        <w:pStyle w:val="Paragrafoelenco"/>
-        <w:numPr>
-          <w:ilvl w:val="1"/>
-          <w:numId w:val="3"/>
-        </w:numPr>
-      </w:pPr>
-      <w:proofErr w:type="spellStart"/>
+      <w:r>
+        <w:t>Signup form</w:t>
+      </w:r>
+    </w:p>
+    <w:p>
+      <w:pPr>
+        <w:pStyle w:val="Paragrafoelenco"/>
+        <w:numPr>
+          <w:ilvl w:val="1"/>
+          <w:numId w:val="3"/>
+        </w:numPr>
+      </w:pPr>
       <w:r>
         <w:t>HomePage</w:t>
       </w:r>
-      <w:proofErr w:type="spellEnd"/>
     </w:p>
     <w:p>
       <w:pPr>
@@ -626,28 +567,21 @@
           <w:numId w:val="3"/>
         </w:numPr>
       </w:pPr>
-      <w:proofErr w:type="spellStart"/>
-      <w:r>
-        <w:t>Other</w:t>
-      </w:r>
-      <w:proofErr w:type="spellEnd"/>
-      <w:r>
-        <w:t xml:space="preserve"> users’ album list</w:t>
-      </w:r>
-    </w:p>
-    <w:p>
-      <w:pPr>
-        <w:pStyle w:val="Paragrafoelenco"/>
-        <w:numPr>
-          <w:ilvl w:val="1"/>
-          <w:numId w:val="3"/>
-        </w:numPr>
-      </w:pPr>
-      <w:proofErr w:type="spellStart"/>
+      <w:r>
+        <w:t>Other users’ album list</w:t>
+      </w:r>
+    </w:p>
+    <w:p>
+      <w:pPr>
+        <w:pStyle w:val="Paragrafoelenco"/>
+        <w:numPr>
+          <w:ilvl w:val="1"/>
+          <w:numId w:val="3"/>
+        </w:numPr>
+      </w:pPr>
       <w:r>
         <w:t>AlbumPage</w:t>
       </w:r>
-      <w:proofErr w:type="spellEnd"/>
     </w:p>
     <w:p>
       <w:pPr>
@@ -657,13 +591,8 @@
           <w:numId w:val="3"/>
         </w:numPr>
       </w:pPr>
-      <w:proofErr w:type="spellStart"/>
-      <w:r>
-        <w:t>Thumbnail</w:t>
-      </w:r>
-      <w:proofErr w:type="spellEnd"/>
-      <w:r>
-        <w:t xml:space="preserve"> list</w:t>
+      <w:r>
+        <w:t>Thumbnail list</w:t>
       </w:r>
     </w:p>
     <w:p>
@@ -675,15 +604,7 @@
         </w:numPr>
       </w:pPr>
       <w:r>
-        <w:t>Full-</w:t>
-      </w:r>
-      <w:proofErr w:type="spellStart"/>
-      <w:r>
-        <w:t>sized</w:t>
-      </w:r>
-      <w:proofErr w:type="spellEnd"/>
-      <w:r>
-        <w:t xml:space="preserve"> image</w:t>
+        <w:t>Full-sized image</w:t>
       </w:r>
     </w:p>
     <w:p>
@@ -694,13 +615,8 @@
           <w:numId w:val="3"/>
         </w:numPr>
       </w:pPr>
-      <w:proofErr w:type="spellStart"/>
-      <w:r>
-        <w:t>Comment</w:t>
-      </w:r>
-      <w:proofErr w:type="spellEnd"/>
-      <w:r>
-        <w:t xml:space="preserve"> list</w:t>
+      <w:r>
+        <w:t>Comment list</w:t>
       </w:r>
     </w:p>
     <w:p>
@@ -712,21 +628,8 @@
         </w:numPr>
       </w:pPr>
       <w:r>
-        <w:t xml:space="preserve">New </w:t>
-      </w:r>
-      <w:proofErr w:type="spellStart"/>
-      <w:r>
-        <w:t>comment</w:t>
-      </w:r>
-      <w:proofErr w:type="spellEnd"/>
-      <w:r>
-        <w:t xml:space="preserve"> </w:t>
-      </w:r>
-      <w:proofErr w:type="spellStart"/>
-      <w:r>
-        <w:t>form</w:t>
-      </w:r>
-      <w:proofErr w:type="spellEnd"/>
+        <w:t>New comment form</w:t>
+      </w:r>
     </w:p>
     <w:p>
       <w:pPr>
@@ -748,11 +651,9 @@
           <w:numId w:val="3"/>
         </w:numPr>
       </w:pPr>
-      <w:proofErr w:type="spellStart"/>
       <w:r>
         <w:t>AlbumEditPage</w:t>
       </w:r>
-      <w:proofErr w:type="spellEnd"/>
     </w:p>
     <w:p>
       <w:pPr>
@@ -787,31 +688,7 @@
         </w:numPr>
       </w:pPr>
       <w:r>
-        <w:t xml:space="preserve">N </w:t>
-      </w:r>
-      <w:proofErr w:type="spellStart"/>
-      <w:r>
-        <w:t>checkboxes</w:t>
-      </w:r>
-      <w:proofErr w:type="spellEnd"/>
-      <w:r>
-        <w:t xml:space="preserve"> (one for </w:t>
-      </w:r>
-      <w:proofErr w:type="spellStart"/>
-      <w:r>
-        <w:t>each</w:t>
-      </w:r>
-      <w:proofErr w:type="spellEnd"/>
-      <w:r>
-        <w:t xml:space="preserve"> image </w:t>
-      </w:r>
-      <w:proofErr w:type="spellStart"/>
-      <w:r>
-        <w:t>uploaded</w:t>
-      </w:r>
-      <w:proofErr w:type="spellEnd"/>
-      <w:r>
-        <w:t xml:space="preserve"> by the user)</w:t>
+        <w:t>N checkboxes (one for each image uploaded by the user)</w:t>
       </w:r>
     </w:p>
     <w:p>
@@ -823,44 +700,32 @@
         </w:numPr>
       </w:pPr>
       <w:r>
-        <w:t>Controller (</w:t>
-      </w:r>
-      <w:proofErr w:type="spellStart"/>
-      <w:r>
-        <w:t>Servlets</w:t>
-      </w:r>
-      <w:proofErr w:type="spellEnd"/>
-      <w:r>
-        <w:t>)</w:t>
-      </w:r>
-    </w:p>
-    <w:p>
-      <w:pPr>
-        <w:pStyle w:val="Paragrafoelenco"/>
-        <w:numPr>
-          <w:ilvl w:val="1"/>
-          <w:numId w:val="3"/>
-        </w:numPr>
-      </w:pPr>
-      <w:proofErr w:type="spellStart"/>
+        <w:t>Controller (Servlets)</w:t>
+      </w:r>
+    </w:p>
+    <w:p>
+      <w:pPr>
+        <w:pStyle w:val="Paragrafoelenco"/>
+        <w:numPr>
+          <w:ilvl w:val="1"/>
+          <w:numId w:val="3"/>
+        </w:numPr>
+      </w:pPr>
       <w:r>
         <w:t>SignupCheck</w:t>
       </w:r>
-      <w:proofErr w:type="spellEnd"/>
-    </w:p>
-    <w:p>
-      <w:pPr>
-        <w:pStyle w:val="Paragrafoelenco"/>
-        <w:numPr>
-          <w:ilvl w:val="1"/>
-          <w:numId w:val="3"/>
-        </w:numPr>
-      </w:pPr>
-      <w:proofErr w:type="spellStart"/>
+    </w:p>
+    <w:p>
+      <w:pPr>
+        <w:pStyle w:val="Paragrafoelenco"/>
+        <w:numPr>
+          <w:ilvl w:val="1"/>
+          <w:numId w:val="3"/>
+        </w:numPr>
+      </w:pPr>
       <w:r>
         <w:t>LoginCheck</w:t>
       </w:r>
-      <w:proofErr w:type="spellEnd"/>
     </w:p>
     <w:p>
       <w:pPr>
@@ -882,73 +747,78 @@
           <w:numId w:val="3"/>
         </w:numPr>
       </w:pPr>
-      <w:proofErr w:type="spellStart"/>
       <w:r>
         <w:t>CreateNewComment</w:t>
       </w:r>
-      <w:proofErr w:type="spellEnd"/>
-    </w:p>
-    <w:p>
-      <w:pPr>
-        <w:pStyle w:val="Paragrafoelenco"/>
-        <w:numPr>
-          <w:ilvl w:val="1"/>
-          <w:numId w:val="3"/>
-        </w:numPr>
-      </w:pPr>
-      <w:proofErr w:type="spellStart"/>
+    </w:p>
+    <w:p>
+      <w:pPr>
+        <w:pStyle w:val="Paragrafoelenco"/>
+        <w:numPr>
+          <w:ilvl w:val="1"/>
+          <w:numId w:val="3"/>
+        </w:numPr>
+      </w:pPr>
       <w:r>
         <w:t>Creat</w:t>
       </w:r>
       <w:r>
+        <w:t>e</w:t>
+      </w:r>
+      <w:r>
         <w:t>Or</w:t>
       </w:r>
       <w:r>
         <w:t>EditAlbum</w:t>
       </w:r>
-      <w:proofErr w:type="spellEnd"/>
-    </w:p>
-    <w:p>
-      <w:pPr>
-        <w:pStyle w:val="Paragrafoelenco"/>
-        <w:numPr>
-          <w:ilvl w:val="1"/>
-          <w:numId w:val="3"/>
-        </w:numPr>
-      </w:pPr>
-      <w:proofErr w:type="spellStart"/>
+    </w:p>
+    <w:p>
+      <w:pPr>
+        <w:pStyle w:val="Paragrafoelenco"/>
+        <w:numPr>
+          <w:ilvl w:val="1"/>
+          <w:numId w:val="3"/>
+        </w:numPr>
+      </w:pPr>
+      <w:r>
+        <w:t>GoToLoginPage</w:t>
+      </w:r>
+    </w:p>
+    <w:p>
+      <w:pPr>
+        <w:pStyle w:val="Paragrafoelenco"/>
+        <w:numPr>
+          <w:ilvl w:val="1"/>
+          <w:numId w:val="3"/>
+        </w:numPr>
+      </w:pPr>
       <w:r>
         <w:t>GoToHomePage</w:t>
       </w:r>
-      <w:proofErr w:type="spellEnd"/>
-    </w:p>
-    <w:p>
-      <w:pPr>
-        <w:pStyle w:val="Paragrafoelenco"/>
-        <w:numPr>
-          <w:ilvl w:val="1"/>
-          <w:numId w:val="3"/>
-        </w:numPr>
-      </w:pPr>
-      <w:proofErr w:type="spellStart"/>
+    </w:p>
+    <w:p>
+      <w:pPr>
+        <w:pStyle w:val="Paragrafoelenco"/>
+        <w:numPr>
+          <w:ilvl w:val="1"/>
+          <w:numId w:val="3"/>
+        </w:numPr>
+      </w:pPr>
       <w:r>
         <w:t>GoToAlbumPage</w:t>
       </w:r>
-      <w:proofErr w:type="spellEnd"/>
-    </w:p>
-    <w:p>
-      <w:pPr>
-        <w:pStyle w:val="Paragrafoelenco"/>
-        <w:numPr>
-          <w:ilvl w:val="1"/>
-          <w:numId w:val="3"/>
-        </w:numPr>
-      </w:pPr>
-      <w:proofErr w:type="spellStart"/>
+    </w:p>
+    <w:p>
+      <w:pPr>
+        <w:pStyle w:val="Paragrafoelenco"/>
+        <w:numPr>
+          <w:ilvl w:val="1"/>
+          <w:numId w:val="3"/>
+        </w:numPr>
+      </w:pPr>
       <w:r>
         <w:t>GoToAlbumEditPage</w:t>
       </w:r>
-      <w:proofErr w:type="spellEnd"/>
     </w:p>
     <w:sectPr>
       <w:pgSz w:w="11906" w:h="16838"/>

</xml_diff>

<commit_message>
i want to kill myself
</commit_message>
<xml_diff>
--- a/Documentazione.docx
+++ b/Documentazione.docx
@@ -126,15 +126,15 @@
           <w:ilvl w:val="0"/>
           <w:numId w:val="4"/>
         </w:numPr>
-        <w:rPr>
-          <w:color w:val="FF0000"/>
-        </w:rPr>
-      </w:pPr>
-      <w:r>
-        <w:rPr>
-          <w:color w:val="FF0000"/>
-        </w:rPr>
-        <w:t>La pagina di creazione dei nuovi album è accessibile dalla HOME_PAGE, che porta ad una ??_PAGE con nome vuoto, in cui inserire le immagini di quell’utente non ancora associate a nessun album</w:t>
+      </w:pPr>
+      <w:r>
+        <w:t xml:space="preserve">La pagina di creazione dei nuovi album è accessibile dalla HOME_PAGE, che porta ad una </w:t>
+      </w:r>
+      <w:r>
+        <w:t>ALBUM_EDIT</w:t>
+      </w:r>
+      <w:r>
+        <w:t>_PAGE con nome vuoto, in cui inserire le immagini di quell’utente non ancora associate a nessun album</w:t>
       </w:r>
     </w:p>
     <w:p>
@@ -144,15 +144,15 @@
           <w:ilvl w:val="0"/>
           <w:numId w:val="4"/>
         </w:numPr>
-        <w:rPr>
-          <w:color w:val="FF0000"/>
-        </w:rPr>
-      </w:pPr>
-      <w:r>
-        <w:rPr>
-          <w:color w:val="FF0000"/>
-        </w:rPr>
-        <w:t>In ALBUM_PAGE sarà presente un pulsante per modificare l’album corrente, che porterà ad ??_PAGE, la quale avrà il campo “Titolo” già riempito con il nome precedente, e che sarà modificabile per cambiare il titolo dell’album</w:t>
+      </w:pPr>
+      <w:r>
+        <w:t xml:space="preserve">In ALBUM_PAGE sarà presente un pulsante per modificare l’album corrente, che porterà ad </w:t>
+      </w:r>
+      <w:r>
+        <w:t>ALBUM_EDIT</w:t>
+      </w:r>
+      <w:r>
+        <w:t>_PAGE, la quale avrà il campo “Titolo” già riempito con il nome precedente, e che sarà modificabile per cambiare il titolo dell’album</w:t>
       </w:r>
     </w:p>
     <w:p>
@@ -236,11 +236,9 @@
           <w:numId w:val="3"/>
         </w:numPr>
       </w:pPr>
-      <w:proofErr w:type="spellStart"/>
       <w:r>
         <w:t>UserDAO</w:t>
       </w:r>
-      <w:proofErr w:type="spellEnd"/>
     </w:p>
     <w:p>
       <w:pPr>
@@ -250,20 +248,33 @@
           <w:numId w:val="3"/>
         </w:numPr>
       </w:pPr>
-    </w:p>
-    <w:p>
-      <w:pPr>
-        <w:pStyle w:val="Paragrafoelenco"/>
-        <w:numPr>
-          <w:ilvl w:val="1"/>
-          <w:numId w:val="3"/>
-        </w:numPr>
-      </w:pPr>
-      <w:proofErr w:type="spellStart"/>
+      <w:r>
+        <w:t>createUser</w:t>
+      </w:r>
+    </w:p>
+    <w:p>
+      <w:pPr>
+        <w:pStyle w:val="Paragrafoelenco"/>
+        <w:numPr>
+          <w:ilvl w:val="2"/>
+          <w:numId w:val="3"/>
+        </w:numPr>
+      </w:pPr>
+      <w:r>
+        <w:t>getUserFromUsername</w:t>
+      </w:r>
+    </w:p>
+    <w:p>
+      <w:pPr>
+        <w:pStyle w:val="Paragrafoelenco"/>
+        <w:numPr>
+          <w:ilvl w:val="1"/>
+          <w:numId w:val="3"/>
+        </w:numPr>
+      </w:pPr>
       <w:r>
         <w:t>ImageDAO</w:t>
       </w:r>
-      <w:proofErr w:type="spellEnd"/>
     </w:p>
     <w:p>
       <w:pPr>
@@ -273,20 +284,33 @@
           <w:numId w:val="3"/>
         </w:numPr>
       </w:pPr>
-    </w:p>
-    <w:p>
-      <w:pPr>
-        <w:pStyle w:val="Paragrafoelenco"/>
-        <w:numPr>
-          <w:ilvl w:val="1"/>
-          <w:numId w:val="3"/>
-        </w:numPr>
-      </w:pPr>
-      <w:proofErr w:type="spellStart"/>
+      <w:r>
+        <w:t>getImageFromPath</w:t>
+      </w:r>
+    </w:p>
+    <w:p>
+      <w:pPr>
+        <w:pStyle w:val="Paragrafoelenco"/>
+        <w:numPr>
+          <w:ilvl w:val="2"/>
+          <w:numId w:val="3"/>
+        </w:numPr>
+      </w:pPr>
+      <w:r>
+        <w:t>getImagesInAlbum</w:t>
+      </w:r>
+    </w:p>
+    <w:p>
+      <w:pPr>
+        <w:pStyle w:val="Paragrafoelenco"/>
+        <w:numPr>
+          <w:ilvl w:val="1"/>
+          <w:numId w:val="3"/>
+        </w:numPr>
+      </w:pPr>
       <w:r>
         <w:t>AlbumDAO</w:t>
       </w:r>
-      <w:proofErr w:type="spellEnd"/>
     </w:p>
     <w:p>
       <w:pPr>
@@ -296,20 +320,57 @@
           <w:numId w:val="3"/>
         </w:numPr>
       </w:pPr>
-    </w:p>
-    <w:p>
-      <w:pPr>
-        <w:pStyle w:val="Paragrafoelenco"/>
-        <w:numPr>
-          <w:ilvl w:val="1"/>
-          <w:numId w:val="3"/>
-        </w:numPr>
-      </w:pPr>
-      <w:proofErr w:type="spellStart"/>
+      <w:r>
+        <w:t>addImageToAlbum</w:t>
+      </w:r>
+    </w:p>
+    <w:p>
+      <w:pPr>
+        <w:pStyle w:val="Paragrafoelenco"/>
+        <w:numPr>
+          <w:ilvl w:val="2"/>
+          <w:numId w:val="3"/>
+        </w:numPr>
+      </w:pPr>
+      <w:r>
+        <w:t>createAlbum</w:t>
+      </w:r>
+    </w:p>
+    <w:p>
+      <w:pPr>
+        <w:pStyle w:val="Paragrafoelenco"/>
+        <w:numPr>
+          <w:ilvl w:val="2"/>
+          <w:numId w:val="3"/>
+        </w:numPr>
+      </w:pPr>
+      <w:r>
+        <w:t>getAlbumFromId</w:t>
+      </w:r>
+    </w:p>
+    <w:p>
+      <w:pPr>
+        <w:pStyle w:val="Paragrafoelenco"/>
+        <w:numPr>
+          <w:ilvl w:val="2"/>
+          <w:numId w:val="3"/>
+        </w:numPr>
+      </w:pPr>
+      <w:r>
+        <w:t>getAllAlbums</w:t>
+      </w:r>
+    </w:p>
+    <w:p>
+      <w:pPr>
+        <w:pStyle w:val="Paragrafoelenco"/>
+        <w:numPr>
+          <w:ilvl w:val="1"/>
+          <w:numId w:val="3"/>
+        </w:numPr>
+      </w:pPr>
       <w:r>
         <w:t>CommentDAO</w:t>
       </w:r>
-      <w:proofErr w:type="spellEnd"/>
     </w:p>
     <w:p>
       <w:pPr>
@@ -319,6 +380,33 @@
           <w:numId w:val="3"/>
         </w:numPr>
       </w:pPr>
+      <w:r>
+        <w:t>createComment</w:t>
+      </w:r>
+    </w:p>
+    <w:p>
+      <w:pPr>
+        <w:pStyle w:val="Paragrafoelenco"/>
+        <w:numPr>
+          <w:ilvl w:val="2"/>
+          <w:numId w:val="3"/>
+        </w:numPr>
+      </w:pPr>
+      <w:r>
+        <w:t>getAllCommentsForImage</w:t>
+      </w:r>
+    </w:p>
+    <w:p>
+      <w:pPr>
+        <w:pStyle w:val="Paragrafoelenco"/>
+        <w:numPr>
+          <w:ilvl w:val="2"/>
+          <w:numId w:val="3"/>
+        </w:numPr>
+      </w:pPr>
+      <w:r>
+        <w:t>getCommentFromProgressiveImagePath</w:t>
+      </w:r>
     </w:p>
     <w:p>
       <w:pPr>
@@ -335,15 +423,55 @@
         <w:t xml:space="preserve"> </w:t>
       </w:r>
       <w:r>
-        <w:t>(</w:t>
-      </w:r>
-      <w:proofErr w:type="spellStart"/>
-      <w:r>
-        <w:t>Beans</w:t>
-      </w:r>
-      <w:proofErr w:type="spellEnd"/>
-      <w:r>
-        <w:t>)</w:t>
+        <w:t>(Beans)</w:t>
+      </w:r>
+    </w:p>
+    <w:p>
+      <w:pPr>
+        <w:pStyle w:val="Paragrafoelenco"/>
+        <w:numPr>
+          <w:ilvl w:val="1"/>
+          <w:numId w:val="3"/>
+        </w:numPr>
+      </w:pPr>
+      <w:r>
+        <w:t>Album</w:t>
+      </w:r>
+    </w:p>
+    <w:p>
+      <w:pPr>
+        <w:pStyle w:val="Paragrafoelenco"/>
+        <w:numPr>
+          <w:ilvl w:val="1"/>
+          <w:numId w:val="3"/>
+        </w:numPr>
+      </w:pPr>
+      <w:r>
+        <w:t>Comment</w:t>
+      </w:r>
+    </w:p>
+    <w:p>
+      <w:pPr>
+        <w:pStyle w:val="Paragrafoelenco"/>
+        <w:numPr>
+          <w:ilvl w:val="1"/>
+          <w:numId w:val="3"/>
+        </w:numPr>
+      </w:pPr>
+      <w:r>
+        <w:t>Image</w:t>
+      </w:r>
+    </w:p>
+    <w:p>
+      <w:pPr>
+        <w:pStyle w:val="Paragrafoelenco"/>
+        <w:numPr>
+          <w:ilvl w:val="1"/>
+          <w:numId w:val="3"/>
+        </w:numPr>
+      </w:pPr>
+      <w:r>
+        <w:t>User</w:t>
       </w:r>
     </w:p>
     <w:p>
@@ -369,11 +497,10 @@
           <w:numId w:val="3"/>
         </w:numPr>
       </w:pPr>
-      <w:proofErr w:type="spellStart"/>
-      <w:r>
+      <w:r>
+        <w:lastRenderedPageBreak/>
         <w:t>LoginPage</w:t>
       </w:r>
-      <w:proofErr w:type="spellEnd"/>
     </w:p>
     <w:p>
       <w:pPr>
@@ -390,13 +517,11 @@
         <w:t>ogin</w:t>
       </w:r>
       <w:r>
-        <w:t xml:space="preserve"> </w:t>
-      </w:r>
-      <w:proofErr w:type="spellStart"/>
-      <w:r>
-        <w:t>form</w:t>
-      </w:r>
-      <w:proofErr w:type="spellEnd"/>
+        <w:t xml:space="preserve"> for</w:t>
+      </w:r>
+      <w:r>
+        <w:t>m</w:t>
+      </w:r>
     </w:p>
     <w:p>
       <w:pPr>
@@ -406,33 +531,21 @@
           <w:numId w:val="3"/>
         </w:numPr>
       </w:pPr>
-      <w:proofErr w:type="spellStart"/>
-      <w:r>
-        <w:t>Signup</w:t>
-      </w:r>
-      <w:proofErr w:type="spellEnd"/>
-      <w:r>
-        <w:t xml:space="preserve"> </w:t>
-      </w:r>
-      <w:proofErr w:type="spellStart"/>
-      <w:r>
-        <w:t>form</w:t>
-      </w:r>
-      <w:proofErr w:type="spellEnd"/>
-    </w:p>
-    <w:p>
-      <w:pPr>
-        <w:pStyle w:val="Paragrafoelenco"/>
-        <w:numPr>
-          <w:ilvl w:val="1"/>
-          <w:numId w:val="3"/>
-        </w:numPr>
-      </w:pPr>
-      <w:proofErr w:type="spellStart"/>
+      <w:r>
+        <w:t>Signup form</w:t>
+      </w:r>
+    </w:p>
+    <w:p>
+      <w:pPr>
+        <w:pStyle w:val="Paragrafoelenco"/>
+        <w:numPr>
+          <w:ilvl w:val="1"/>
+          <w:numId w:val="3"/>
+        </w:numPr>
+      </w:pPr>
       <w:r>
         <w:t>HomePage</w:t>
       </w:r>
-      <w:proofErr w:type="spellEnd"/>
     </w:p>
     <w:p>
       <w:pPr>
@@ -454,28 +567,21 @@
           <w:numId w:val="3"/>
         </w:numPr>
       </w:pPr>
-      <w:proofErr w:type="spellStart"/>
-      <w:r>
-        <w:t>Other</w:t>
-      </w:r>
-      <w:proofErr w:type="spellEnd"/>
-      <w:r>
-        <w:t xml:space="preserve"> users’ album list</w:t>
-      </w:r>
-    </w:p>
-    <w:p>
-      <w:pPr>
-        <w:pStyle w:val="Paragrafoelenco"/>
-        <w:numPr>
-          <w:ilvl w:val="1"/>
-          <w:numId w:val="3"/>
-        </w:numPr>
-      </w:pPr>
-      <w:proofErr w:type="spellStart"/>
+      <w:r>
+        <w:t>Other users’ album list</w:t>
+      </w:r>
+    </w:p>
+    <w:p>
+      <w:pPr>
+        <w:pStyle w:val="Paragrafoelenco"/>
+        <w:numPr>
+          <w:ilvl w:val="1"/>
+          <w:numId w:val="3"/>
+        </w:numPr>
+      </w:pPr>
       <w:r>
         <w:t>AlbumPage</w:t>
       </w:r>
-      <w:proofErr w:type="spellEnd"/>
     </w:p>
     <w:p>
       <w:pPr>
@@ -485,13 +591,8 @@
           <w:numId w:val="3"/>
         </w:numPr>
       </w:pPr>
-      <w:proofErr w:type="spellStart"/>
-      <w:r>
-        <w:t>Thumbnail</w:t>
-      </w:r>
-      <w:proofErr w:type="spellEnd"/>
-      <w:r>
-        <w:t xml:space="preserve"> list</w:t>
+      <w:r>
+        <w:t>Thumbnail list</w:t>
       </w:r>
     </w:p>
     <w:p>
@@ -503,15 +604,7 @@
         </w:numPr>
       </w:pPr>
       <w:r>
-        <w:t>Full-</w:t>
-      </w:r>
-      <w:proofErr w:type="spellStart"/>
-      <w:r>
-        <w:t>sized</w:t>
-      </w:r>
-      <w:proofErr w:type="spellEnd"/>
-      <w:r>
-        <w:t xml:space="preserve"> image</w:t>
+        <w:t>Full-sized image</w:t>
       </w:r>
     </w:p>
     <w:p>
@@ -522,13 +615,8 @@
           <w:numId w:val="3"/>
         </w:numPr>
       </w:pPr>
-      <w:proofErr w:type="spellStart"/>
-      <w:r>
-        <w:t>Comment</w:t>
-      </w:r>
-      <w:proofErr w:type="spellEnd"/>
-      <w:r>
-        <w:t xml:space="preserve"> list</w:t>
+      <w:r>
+        <w:t>Comment list</w:t>
       </w:r>
     </w:p>
     <w:p>
@@ -540,21 +628,68 @@
         </w:numPr>
       </w:pPr>
       <w:r>
-        <w:t xml:space="preserve">New </w:t>
-      </w:r>
-      <w:proofErr w:type="spellStart"/>
-      <w:r>
-        <w:t>comment</w:t>
-      </w:r>
-      <w:proofErr w:type="spellEnd"/>
-      <w:r>
-        <w:t xml:space="preserve"> </w:t>
-      </w:r>
-      <w:proofErr w:type="spellStart"/>
-      <w:r>
-        <w:t>form</w:t>
-      </w:r>
-      <w:proofErr w:type="spellEnd"/>
+        <w:t>New comment form</w:t>
+      </w:r>
+    </w:p>
+    <w:p>
+      <w:pPr>
+        <w:pStyle w:val="Paragrafoelenco"/>
+        <w:numPr>
+          <w:ilvl w:val="3"/>
+          <w:numId w:val="3"/>
+        </w:numPr>
+      </w:pPr>
+      <w:r>
+        <w:t>Text box</w:t>
+      </w:r>
+    </w:p>
+    <w:p>
+      <w:pPr>
+        <w:pStyle w:val="Paragrafoelenco"/>
+        <w:numPr>
+          <w:ilvl w:val="1"/>
+          <w:numId w:val="3"/>
+        </w:numPr>
+      </w:pPr>
+      <w:r>
+        <w:t>AlbumEditPage</w:t>
+      </w:r>
+    </w:p>
+    <w:p>
+      <w:pPr>
+        <w:pStyle w:val="Paragrafoelenco"/>
+        <w:numPr>
+          <w:ilvl w:val="2"/>
+          <w:numId w:val="3"/>
+        </w:numPr>
+      </w:pPr>
+      <w:r>
+        <w:t>Album Edit Form</w:t>
+      </w:r>
+    </w:p>
+    <w:p>
+      <w:pPr>
+        <w:pStyle w:val="Paragrafoelenco"/>
+        <w:numPr>
+          <w:ilvl w:val="3"/>
+          <w:numId w:val="3"/>
+        </w:numPr>
+      </w:pPr>
+      <w:r>
+        <w:t>Title</w:t>
+      </w:r>
+    </w:p>
+    <w:p>
+      <w:pPr>
+        <w:pStyle w:val="Paragrafoelenco"/>
+        <w:numPr>
+          <w:ilvl w:val="3"/>
+          <w:numId w:val="3"/>
+        </w:numPr>
+      </w:pPr>
+      <w:r>
+        <w:t>N checkboxes (one for each image uploaded by the user)</w:t>
+      </w:r>
     </w:p>
     <w:p>
       <w:pPr>
@@ -565,45 +700,32 @@
         </w:numPr>
       </w:pPr>
       <w:r>
-        <w:t>Controller (</w:t>
-      </w:r>
-      <w:proofErr w:type="spellStart"/>
-      <w:r>
-        <w:t>Servlets</w:t>
-      </w:r>
-      <w:proofErr w:type="spellEnd"/>
-      <w:r>
-        <w:t>)</w:t>
-      </w:r>
-    </w:p>
-    <w:p>
-      <w:pPr>
-        <w:pStyle w:val="Paragrafoelenco"/>
-        <w:numPr>
-          <w:ilvl w:val="1"/>
-          <w:numId w:val="3"/>
-        </w:numPr>
-      </w:pPr>
-      <w:proofErr w:type="spellStart"/>
-      <w:r>
-        <w:lastRenderedPageBreak/>
+        <w:t>Controller (Servlets)</w:t>
+      </w:r>
+    </w:p>
+    <w:p>
+      <w:pPr>
+        <w:pStyle w:val="Paragrafoelenco"/>
+        <w:numPr>
+          <w:ilvl w:val="1"/>
+          <w:numId w:val="3"/>
+        </w:numPr>
+      </w:pPr>
+      <w:r>
         <w:t>SignupCheck</w:t>
       </w:r>
-      <w:proofErr w:type="spellEnd"/>
-    </w:p>
-    <w:p>
-      <w:pPr>
-        <w:pStyle w:val="Paragrafoelenco"/>
-        <w:numPr>
-          <w:ilvl w:val="1"/>
-          <w:numId w:val="3"/>
-        </w:numPr>
-      </w:pPr>
-      <w:proofErr w:type="spellStart"/>
+    </w:p>
+    <w:p>
+      <w:pPr>
+        <w:pStyle w:val="Paragrafoelenco"/>
+        <w:numPr>
+          <w:ilvl w:val="1"/>
+          <w:numId w:val="3"/>
+        </w:numPr>
+      </w:pPr>
       <w:r>
         <w:t>LoginCheck</w:t>
       </w:r>
-      <w:proofErr w:type="spellEnd"/>
     </w:p>
     <w:p>
       <w:pPr>
@@ -625,39 +747,78 @@
           <w:numId w:val="3"/>
         </w:numPr>
       </w:pPr>
-      <w:proofErr w:type="spellStart"/>
       <w:r>
         <w:t>CreateNewComment</w:t>
       </w:r>
-      <w:proofErr w:type="spellEnd"/>
-    </w:p>
-    <w:p>
-      <w:pPr>
-        <w:pStyle w:val="Paragrafoelenco"/>
-        <w:numPr>
-          <w:ilvl w:val="1"/>
-          <w:numId w:val="3"/>
-        </w:numPr>
-      </w:pPr>
-      <w:proofErr w:type="spellStart"/>
+    </w:p>
+    <w:p>
+      <w:pPr>
+        <w:pStyle w:val="Paragrafoelenco"/>
+        <w:numPr>
+          <w:ilvl w:val="1"/>
+          <w:numId w:val="3"/>
+        </w:numPr>
+      </w:pPr>
+      <w:r>
+        <w:t>Creat</w:t>
+      </w:r>
+      <w:r>
+        <w:t>e</w:t>
+      </w:r>
+      <w:r>
+        <w:t>Or</w:t>
+      </w:r>
+      <w:r>
+        <w:t>EditAlbum</w:t>
+      </w:r>
+    </w:p>
+    <w:p>
+      <w:pPr>
+        <w:pStyle w:val="Paragrafoelenco"/>
+        <w:numPr>
+          <w:ilvl w:val="1"/>
+          <w:numId w:val="3"/>
+        </w:numPr>
+      </w:pPr>
+      <w:r>
+        <w:t>GoToLoginPage</w:t>
+      </w:r>
+    </w:p>
+    <w:p>
+      <w:pPr>
+        <w:pStyle w:val="Paragrafoelenco"/>
+        <w:numPr>
+          <w:ilvl w:val="1"/>
+          <w:numId w:val="3"/>
+        </w:numPr>
+      </w:pPr>
       <w:r>
         <w:t>GoToHomePage</w:t>
       </w:r>
-      <w:proofErr w:type="spellEnd"/>
-    </w:p>
-    <w:p>
-      <w:pPr>
-        <w:pStyle w:val="Paragrafoelenco"/>
-        <w:numPr>
-          <w:ilvl w:val="1"/>
-          <w:numId w:val="3"/>
-        </w:numPr>
-      </w:pPr>
-      <w:proofErr w:type="spellStart"/>
+    </w:p>
+    <w:p>
+      <w:pPr>
+        <w:pStyle w:val="Paragrafoelenco"/>
+        <w:numPr>
+          <w:ilvl w:val="1"/>
+          <w:numId w:val="3"/>
+        </w:numPr>
+      </w:pPr>
       <w:r>
         <w:t>GoToAlbumPage</w:t>
       </w:r>
-      <w:proofErr w:type="spellEnd"/>
+    </w:p>
+    <w:p>
+      <w:pPr>
+        <w:pStyle w:val="Paragrafoelenco"/>
+        <w:numPr>
+          <w:ilvl w:val="1"/>
+          <w:numId w:val="3"/>
+        </w:numPr>
+      </w:pPr>
+      <w:r>
+        <w:t>GoToAlbumEditPage</w:t>
+      </w:r>
     </w:p>
     <w:sectPr>
       <w:pgSz w:w="11906" w:h="16838"/>
@@ -1047,7 +1208,7 @@
         <w:rFonts w:ascii="Wingdings" w:hAnsi="Wingdings" w:hint="default"/>
       </w:rPr>
     </w:lvl>
-    <w:lvl w:ilvl="3" w:tplc="04100001" w:tentative="1">
+    <w:lvl w:ilvl="3" w:tplc="04100001">
       <w:start w:val="1"/>
       <w:numFmt w:val="bullet"/>
       <w:lvlText w:val=""/>

</xml_diff>

<commit_message>
fixed redirection in the action servlets;  creato Logout e gotoalbumedit
tolte per l'ennesima volta i .class
</commit_message>
<xml_diff>
--- a/Documentazione.docx
+++ b/Documentazione.docx
@@ -236,9 +236,11 @@
           <w:numId w:val="3"/>
         </w:numPr>
       </w:pPr>
+      <w:proofErr w:type="spellStart"/>
       <w:r>
         <w:t>UserDAO</w:t>
       </w:r>
+      <w:proofErr w:type="spellEnd"/>
     </w:p>
     <w:p>
       <w:pPr>
@@ -248,9 +250,11 @@
           <w:numId w:val="3"/>
         </w:numPr>
       </w:pPr>
+      <w:proofErr w:type="spellStart"/>
       <w:r>
         <w:t>createUser</w:t>
       </w:r>
+      <w:proofErr w:type="spellEnd"/>
     </w:p>
     <w:p>
       <w:pPr>
@@ -260,21 +264,39 @@
           <w:numId w:val="3"/>
         </w:numPr>
       </w:pPr>
+      <w:proofErr w:type="spellStart"/>
       <w:r>
         <w:t>getUserFromUsername</w:t>
       </w:r>
-    </w:p>
-    <w:p>
-      <w:pPr>
-        <w:pStyle w:val="Paragrafoelenco"/>
-        <w:numPr>
-          <w:ilvl w:val="1"/>
-          <w:numId w:val="3"/>
-        </w:numPr>
-      </w:pPr>
+      <w:proofErr w:type="spellEnd"/>
+    </w:p>
+    <w:p>
+      <w:pPr>
+        <w:pStyle w:val="Paragrafoelenco"/>
+        <w:numPr>
+          <w:ilvl w:val="2"/>
+          <w:numId w:val="3"/>
+        </w:numPr>
+      </w:pPr>
+      <w:proofErr w:type="spellStart"/>
+      <w:r>
+        <w:t>checkCredentials</w:t>
+      </w:r>
+      <w:proofErr w:type="spellEnd"/>
+    </w:p>
+    <w:p>
+      <w:pPr>
+        <w:pStyle w:val="Paragrafoelenco"/>
+        <w:numPr>
+          <w:ilvl w:val="1"/>
+          <w:numId w:val="3"/>
+        </w:numPr>
+      </w:pPr>
+      <w:proofErr w:type="spellStart"/>
       <w:r>
         <w:t>ImageDAO</w:t>
       </w:r>
+      <w:proofErr w:type="spellEnd"/>
     </w:p>
     <w:p>
       <w:pPr>
@@ -284,9 +306,14 @@
           <w:numId w:val="3"/>
         </w:numPr>
       </w:pPr>
-      <w:r>
-        <w:t>getImageFromPath</w:t>
-      </w:r>
+      <w:proofErr w:type="spellStart"/>
+      <w:r>
+        <w:t>getImageFrom</w:t>
+      </w:r>
+      <w:r>
+        <w:t>Id</w:t>
+      </w:r>
+      <w:proofErr w:type="spellEnd"/>
     </w:p>
     <w:p>
       <w:pPr>
@@ -296,21 +323,39 @@
           <w:numId w:val="3"/>
         </w:numPr>
       </w:pPr>
+      <w:proofErr w:type="spellStart"/>
       <w:r>
         <w:t>getImagesInAlbum</w:t>
       </w:r>
-    </w:p>
-    <w:p>
-      <w:pPr>
-        <w:pStyle w:val="Paragrafoelenco"/>
-        <w:numPr>
-          <w:ilvl w:val="1"/>
-          <w:numId w:val="3"/>
-        </w:numPr>
-      </w:pPr>
+      <w:proofErr w:type="spellEnd"/>
+    </w:p>
+    <w:p>
+      <w:pPr>
+        <w:pStyle w:val="Paragrafoelenco"/>
+        <w:numPr>
+          <w:ilvl w:val="2"/>
+          <w:numId w:val="3"/>
+        </w:numPr>
+      </w:pPr>
+      <w:proofErr w:type="spellStart"/>
+      <w:r>
+        <w:t>getImagesOfUser</w:t>
+      </w:r>
+      <w:proofErr w:type="spellEnd"/>
+    </w:p>
+    <w:p>
+      <w:pPr>
+        <w:pStyle w:val="Paragrafoelenco"/>
+        <w:numPr>
+          <w:ilvl w:val="1"/>
+          <w:numId w:val="3"/>
+        </w:numPr>
+      </w:pPr>
+      <w:proofErr w:type="spellStart"/>
       <w:r>
         <w:t>AlbumDAO</w:t>
       </w:r>
+      <w:proofErr w:type="spellEnd"/>
     </w:p>
     <w:p>
       <w:pPr>
@@ -320,9 +365,11 @@
           <w:numId w:val="3"/>
         </w:numPr>
       </w:pPr>
+      <w:proofErr w:type="spellStart"/>
       <w:r>
         <w:t>addImageToAlbum</w:t>
       </w:r>
+      <w:proofErr w:type="spellEnd"/>
     </w:p>
     <w:p>
       <w:pPr>
@@ -332,9 +379,11 @@
           <w:numId w:val="3"/>
         </w:numPr>
       </w:pPr>
+      <w:proofErr w:type="spellStart"/>
       <w:r>
         <w:t>createAlbum</w:t>
       </w:r>
+      <w:proofErr w:type="spellEnd"/>
     </w:p>
     <w:p>
       <w:pPr>
@@ -344,9 +393,11 @@
           <w:numId w:val="3"/>
         </w:numPr>
       </w:pPr>
+      <w:proofErr w:type="spellStart"/>
       <w:r>
         <w:t>getAlbumFromId</w:t>
       </w:r>
+      <w:proofErr w:type="spellEnd"/>
     </w:p>
     <w:p>
       <w:pPr>
@@ -356,21 +407,25 @@
           <w:numId w:val="3"/>
         </w:numPr>
       </w:pPr>
+      <w:proofErr w:type="spellStart"/>
       <w:r>
         <w:t>getAllAlbums</w:t>
       </w:r>
-    </w:p>
-    <w:p>
-      <w:pPr>
-        <w:pStyle w:val="Paragrafoelenco"/>
-        <w:numPr>
-          <w:ilvl w:val="1"/>
-          <w:numId w:val="3"/>
-        </w:numPr>
-      </w:pPr>
+      <w:proofErr w:type="spellEnd"/>
+    </w:p>
+    <w:p>
+      <w:pPr>
+        <w:pStyle w:val="Paragrafoelenco"/>
+        <w:numPr>
+          <w:ilvl w:val="1"/>
+          <w:numId w:val="3"/>
+        </w:numPr>
+      </w:pPr>
+      <w:proofErr w:type="spellStart"/>
       <w:r>
         <w:t>CommentDAO</w:t>
       </w:r>
+      <w:proofErr w:type="spellEnd"/>
     </w:p>
     <w:p>
       <w:pPr>
@@ -380,9 +435,11 @@
           <w:numId w:val="3"/>
         </w:numPr>
       </w:pPr>
+      <w:proofErr w:type="spellStart"/>
       <w:r>
         <w:t>createComment</w:t>
       </w:r>
+      <w:proofErr w:type="spellEnd"/>
     </w:p>
     <w:p>
       <w:pPr>
@@ -392,9 +449,11 @@
           <w:numId w:val="3"/>
         </w:numPr>
       </w:pPr>
+      <w:proofErr w:type="spellStart"/>
       <w:r>
         <w:t>getAllCommentsForImage</w:t>
       </w:r>
+      <w:proofErr w:type="spellEnd"/>
     </w:p>
     <w:p>
       <w:pPr>
@@ -404,9 +463,14 @@
           <w:numId w:val="3"/>
         </w:numPr>
       </w:pPr>
-      <w:r>
-        <w:t>getCommentFromProgressiveImagePath</w:t>
-      </w:r>
+      <w:proofErr w:type="spellStart"/>
+      <w:r>
+        <w:t>getCommentFromProgressiveImage</w:t>
+      </w:r>
+      <w:r>
+        <w:t>Id</w:t>
+      </w:r>
+      <w:proofErr w:type="spellEnd"/>
     </w:p>
     <w:p>
       <w:pPr>
@@ -423,7 +487,15 @@
         <w:t xml:space="preserve"> </w:t>
       </w:r>
       <w:r>
-        <w:t>(Beans)</w:t>
+        <w:t>(</w:t>
+      </w:r>
+      <w:proofErr w:type="spellStart"/>
+      <w:r>
+        <w:t>Beans</w:t>
+      </w:r>
+      <w:proofErr w:type="spellEnd"/>
+      <w:r>
+        <w:t>)</w:t>
       </w:r>
     </w:p>
     <w:p>
@@ -446,9 +518,11 @@
           <w:numId w:val="3"/>
         </w:numPr>
       </w:pPr>
+      <w:proofErr w:type="spellStart"/>
       <w:r>
         <w:t>Comment</w:t>
       </w:r>
+      <w:proofErr w:type="spellEnd"/>
     </w:p>
     <w:p>
       <w:pPr>
@@ -471,6 +545,7 @@
         </w:numPr>
       </w:pPr>
       <w:r>
+        <w:lastRenderedPageBreak/>
         <w:t>User</w:t>
       </w:r>
     </w:p>
@@ -497,10 +572,11 @@
           <w:numId w:val="3"/>
         </w:numPr>
       </w:pPr>
-      <w:r>
-        <w:lastRenderedPageBreak/>
+      <w:proofErr w:type="spellStart"/>
+      <w:r>
         <w:t>LoginPage</w:t>
       </w:r>
+      <w:proofErr w:type="spellEnd"/>
     </w:p>
     <w:p>
       <w:pPr>
@@ -517,11 +593,16 @@
         <w:t>ogin</w:t>
       </w:r>
       <w:r>
-        <w:t xml:space="preserve"> for</w:t>
+        <w:t xml:space="preserve"> </w:t>
+      </w:r>
+      <w:proofErr w:type="spellStart"/>
+      <w:r>
+        <w:t>for</w:t>
       </w:r>
       <w:r>
         <w:t>m</w:t>
       </w:r>
+      <w:proofErr w:type="spellEnd"/>
     </w:p>
     <w:p>
       <w:pPr>
@@ -531,21 +612,33 @@
           <w:numId w:val="3"/>
         </w:numPr>
       </w:pPr>
-      <w:r>
-        <w:t>Signup form</w:t>
-      </w:r>
-    </w:p>
-    <w:p>
-      <w:pPr>
-        <w:pStyle w:val="Paragrafoelenco"/>
-        <w:numPr>
-          <w:ilvl w:val="1"/>
-          <w:numId w:val="3"/>
-        </w:numPr>
-      </w:pPr>
+      <w:proofErr w:type="spellStart"/>
+      <w:r>
+        <w:t>Signup</w:t>
+      </w:r>
+      <w:proofErr w:type="spellEnd"/>
+      <w:r>
+        <w:t xml:space="preserve"> </w:t>
+      </w:r>
+      <w:proofErr w:type="spellStart"/>
+      <w:r>
+        <w:t>form</w:t>
+      </w:r>
+      <w:proofErr w:type="spellEnd"/>
+    </w:p>
+    <w:p>
+      <w:pPr>
+        <w:pStyle w:val="Paragrafoelenco"/>
+        <w:numPr>
+          <w:ilvl w:val="1"/>
+          <w:numId w:val="3"/>
+        </w:numPr>
+      </w:pPr>
+      <w:proofErr w:type="spellStart"/>
       <w:r>
         <w:t>HomePage</w:t>
       </w:r>
+      <w:proofErr w:type="spellEnd"/>
     </w:p>
     <w:p>
       <w:pPr>
@@ -567,21 +660,28 @@
           <w:numId w:val="3"/>
         </w:numPr>
       </w:pPr>
-      <w:r>
-        <w:t>Other users’ album list</w:t>
-      </w:r>
-    </w:p>
-    <w:p>
-      <w:pPr>
-        <w:pStyle w:val="Paragrafoelenco"/>
-        <w:numPr>
-          <w:ilvl w:val="1"/>
-          <w:numId w:val="3"/>
-        </w:numPr>
-      </w:pPr>
+      <w:proofErr w:type="spellStart"/>
+      <w:r>
+        <w:t>Other</w:t>
+      </w:r>
+      <w:proofErr w:type="spellEnd"/>
+      <w:r>
+        <w:t xml:space="preserve"> users’ album list</w:t>
+      </w:r>
+    </w:p>
+    <w:p>
+      <w:pPr>
+        <w:pStyle w:val="Paragrafoelenco"/>
+        <w:numPr>
+          <w:ilvl w:val="1"/>
+          <w:numId w:val="3"/>
+        </w:numPr>
+      </w:pPr>
+      <w:proofErr w:type="spellStart"/>
       <w:r>
         <w:t>AlbumPage</w:t>
       </w:r>
+      <w:proofErr w:type="spellEnd"/>
     </w:p>
     <w:p>
       <w:pPr>
@@ -591,8 +691,13 @@
           <w:numId w:val="3"/>
         </w:numPr>
       </w:pPr>
-      <w:r>
-        <w:t>Thumbnail list</w:t>
+      <w:proofErr w:type="spellStart"/>
+      <w:r>
+        <w:t>Thumbnail</w:t>
+      </w:r>
+      <w:proofErr w:type="spellEnd"/>
+      <w:r>
+        <w:t xml:space="preserve"> list</w:t>
       </w:r>
     </w:p>
     <w:p>
@@ -604,7 +709,15 @@
         </w:numPr>
       </w:pPr>
       <w:r>
-        <w:t>Full-sized image</w:t>
+        <w:t>Full-</w:t>
+      </w:r>
+      <w:proofErr w:type="spellStart"/>
+      <w:r>
+        <w:t>sized</w:t>
+      </w:r>
+      <w:proofErr w:type="spellEnd"/>
+      <w:r>
+        <w:t xml:space="preserve"> image</w:t>
       </w:r>
     </w:p>
     <w:p>
@@ -615,8 +728,13 @@
           <w:numId w:val="3"/>
         </w:numPr>
       </w:pPr>
-      <w:r>
-        <w:t>Comment list</w:t>
+      <w:proofErr w:type="spellStart"/>
+      <w:r>
+        <w:t>Comment</w:t>
+      </w:r>
+      <w:proofErr w:type="spellEnd"/>
+      <w:r>
+        <w:t xml:space="preserve"> list</w:t>
       </w:r>
     </w:p>
     <w:p>
@@ -628,8 +746,21 @@
         </w:numPr>
       </w:pPr>
       <w:r>
-        <w:t>New comment form</w:t>
-      </w:r>
+        <w:t xml:space="preserve">New </w:t>
+      </w:r>
+      <w:proofErr w:type="spellStart"/>
+      <w:r>
+        <w:t>comment</w:t>
+      </w:r>
+      <w:proofErr w:type="spellEnd"/>
+      <w:r>
+        <w:t xml:space="preserve"> </w:t>
+      </w:r>
+      <w:proofErr w:type="spellStart"/>
+      <w:r>
+        <w:t>form</w:t>
+      </w:r>
+      <w:proofErr w:type="spellEnd"/>
     </w:p>
     <w:p>
       <w:pPr>
@@ -651,9 +782,11 @@
           <w:numId w:val="3"/>
         </w:numPr>
       </w:pPr>
+      <w:proofErr w:type="spellStart"/>
       <w:r>
         <w:t>AlbumEditPage</w:t>
       </w:r>
+      <w:proofErr w:type="spellEnd"/>
     </w:p>
     <w:p>
       <w:pPr>
@@ -688,7 +821,31 @@
         </w:numPr>
       </w:pPr>
       <w:r>
-        <w:t>N checkboxes (one for each image uploaded by the user)</w:t>
+        <w:t xml:space="preserve">N </w:t>
+      </w:r>
+      <w:proofErr w:type="spellStart"/>
+      <w:r>
+        <w:t>checkboxes</w:t>
+      </w:r>
+      <w:proofErr w:type="spellEnd"/>
+      <w:r>
+        <w:t xml:space="preserve"> (one for </w:t>
+      </w:r>
+      <w:proofErr w:type="spellStart"/>
+      <w:r>
+        <w:t>each</w:t>
+      </w:r>
+      <w:proofErr w:type="spellEnd"/>
+      <w:r>
+        <w:t xml:space="preserve"> image </w:t>
+      </w:r>
+      <w:proofErr w:type="spellStart"/>
+      <w:r>
+        <w:t>uploaded</w:t>
+      </w:r>
+      <w:proofErr w:type="spellEnd"/>
+      <w:r>
+        <w:t xml:space="preserve"> by the user)</w:t>
       </w:r>
     </w:p>
     <w:p>
@@ -700,32 +857,44 @@
         </w:numPr>
       </w:pPr>
       <w:r>
-        <w:t>Controller (Servlets)</w:t>
-      </w:r>
-    </w:p>
-    <w:p>
-      <w:pPr>
-        <w:pStyle w:val="Paragrafoelenco"/>
-        <w:numPr>
-          <w:ilvl w:val="1"/>
-          <w:numId w:val="3"/>
-        </w:numPr>
-      </w:pPr>
+        <w:t>Controller (</w:t>
+      </w:r>
+      <w:proofErr w:type="spellStart"/>
+      <w:r>
+        <w:t>Servlets</w:t>
+      </w:r>
+      <w:proofErr w:type="spellEnd"/>
+      <w:r>
+        <w:t>)</w:t>
+      </w:r>
+    </w:p>
+    <w:p>
+      <w:pPr>
+        <w:pStyle w:val="Paragrafoelenco"/>
+        <w:numPr>
+          <w:ilvl w:val="1"/>
+          <w:numId w:val="3"/>
+        </w:numPr>
+      </w:pPr>
+      <w:proofErr w:type="spellStart"/>
       <w:r>
         <w:t>SignupCheck</w:t>
       </w:r>
-    </w:p>
-    <w:p>
-      <w:pPr>
-        <w:pStyle w:val="Paragrafoelenco"/>
-        <w:numPr>
-          <w:ilvl w:val="1"/>
-          <w:numId w:val="3"/>
-        </w:numPr>
-      </w:pPr>
+      <w:proofErr w:type="spellEnd"/>
+    </w:p>
+    <w:p>
+      <w:pPr>
+        <w:pStyle w:val="Paragrafoelenco"/>
+        <w:numPr>
+          <w:ilvl w:val="1"/>
+          <w:numId w:val="3"/>
+        </w:numPr>
+      </w:pPr>
+      <w:proofErr w:type="spellStart"/>
       <w:r>
         <w:t>LoginCheck</w:t>
       </w:r>
+      <w:proofErr w:type="spellEnd"/>
     </w:p>
     <w:p>
       <w:pPr>
@@ -747,18 +916,21 @@
           <w:numId w:val="3"/>
         </w:numPr>
       </w:pPr>
+      <w:proofErr w:type="spellStart"/>
       <w:r>
         <w:t>CreateNewComment</w:t>
       </w:r>
-    </w:p>
-    <w:p>
-      <w:pPr>
-        <w:pStyle w:val="Paragrafoelenco"/>
-        <w:numPr>
-          <w:ilvl w:val="1"/>
-          <w:numId w:val="3"/>
-        </w:numPr>
-      </w:pPr>
+      <w:proofErr w:type="spellEnd"/>
+    </w:p>
+    <w:p>
+      <w:pPr>
+        <w:pStyle w:val="Paragrafoelenco"/>
+        <w:numPr>
+          <w:ilvl w:val="1"/>
+          <w:numId w:val="3"/>
+        </w:numPr>
+      </w:pPr>
+      <w:proofErr w:type="spellStart"/>
       <w:r>
         <w:t>Creat</w:t>
       </w:r>
@@ -766,59 +938,65 @@
         <w:t>e</w:t>
       </w:r>
       <w:r>
-        <w:t>Or</w:t>
-      </w:r>
-      <w:r>
         <w:t>EditAlbum</w:t>
       </w:r>
-    </w:p>
-    <w:p>
-      <w:pPr>
-        <w:pStyle w:val="Paragrafoelenco"/>
-        <w:numPr>
-          <w:ilvl w:val="1"/>
-          <w:numId w:val="3"/>
-        </w:numPr>
-      </w:pPr>
+      <w:proofErr w:type="spellEnd"/>
+    </w:p>
+    <w:p>
+      <w:pPr>
+        <w:pStyle w:val="Paragrafoelenco"/>
+        <w:numPr>
+          <w:ilvl w:val="1"/>
+          <w:numId w:val="3"/>
+        </w:numPr>
+      </w:pPr>
+      <w:proofErr w:type="spellStart"/>
       <w:r>
         <w:t>GoToLoginPage</w:t>
       </w:r>
-    </w:p>
-    <w:p>
-      <w:pPr>
-        <w:pStyle w:val="Paragrafoelenco"/>
-        <w:numPr>
-          <w:ilvl w:val="1"/>
-          <w:numId w:val="3"/>
-        </w:numPr>
-      </w:pPr>
+      <w:proofErr w:type="spellEnd"/>
+    </w:p>
+    <w:p>
+      <w:pPr>
+        <w:pStyle w:val="Paragrafoelenco"/>
+        <w:numPr>
+          <w:ilvl w:val="1"/>
+          <w:numId w:val="3"/>
+        </w:numPr>
+      </w:pPr>
+      <w:proofErr w:type="spellStart"/>
       <w:r>
         <w:t>GoToHomePage</w:t>
       </w:r>
-    </w:p>
-    <w:p>
-      <w:pPr>
-        <w:pStyle w:val="Paragrafoelenco"/>
-        <w:numPr>
-          <w:ilvl w:val="1"/>
-          <w:numId w:val="3"/>
-        </w:numPr>
-      </w:pPr>
+      <w:proofErr w:type="spellEnd"/>
+    </w:p>
+    <w:p>
+      <w:pPr>
+        <w:pStyle w:val="Paragrafoelenco"/>
+        <w:numPr>
+          <w:ilvl w:val="1"/>
+          <w:numId w:val="3"/>
+        </w:numPr>
+      </w:pPr>
+      <w:proofErr w:type="spellStart"/>
       <w:r>
         <w:t>GoToAlbumPage</w:t>
       </w:r>
-    </w:p>
-    <w:p>
-      <w:pPr>
-        <w:pStyle w:val="Paragrafoelenco"/>
-        <w:numPr>
-          <w:ilvl w:val="1"/>
-          <w:numId w:val="3"/>
-        </w:numPr>
-      </w:pPr>
+      <w:proofErr w:type="spellEnd"/>
+    </w:p>
+    <w:p>
+      <w:pPr>
+        <w:pStyle w:val="Paragrafoelenco"/>
+        <w:numPr>
+          <w:ilvl w:val="1"/>
+          <w:numId w:val="3"/>
+        </w:numPr>
+      </w:pPr>
+      <w:proofErr w:type="spellStart"/>
       <w:r>
         <w:t>GoToAlbumEditPage</w:t>
       </w:r>
+      <w:proofErr w:type="spellEnd"/>
     </w:p>
     <w:sectPr>
       <w:pgSz w:w="11906" w:h="16838"/>

</xml_diff>

<commit_message>
tolto il firltro che non funzionava, il suo comportamento ora è in GoToLoginPage, visto che tanto si riferiva solo a quella servlet;
aggiustato un pochino album_edit.html ma se serve ricambia pure
</commit_message>
<xml_diff>
--- a/Documentazione.docx
+++ b/Documentazione.docx
@@ -997,6 +997,51 @@
         <w:t>GoToAlbumEditPage</w:t>
       </w:r>
       <w:proofErr w:type="spellEnd"/>
+    </w:p>
+    <w:p>
+      <w:pPr>
+        <w:pStyle w:val="Paragrafoelenco"/>
+        <w:numPr>
+          <w:ilvl w:val="0"/>
+          <w:numId w:val="3"/>
+        </w:numPr>
+      </w:pPr>
+      <w:r>
+        <w:t>Filtri</w:t>
+      </w:r>
+    </w:p>
+    <w:p>
+      <w:pPr>
+        <w:pStyle w:val="Paragrafoelenco"/>
+        <w:numPr>
+          <w:ilvl w:val="1"/>
+          <w:numId w:val="3"/>
+        </w:numPr>
+      </w:pPr>
+      <w:proofErr w:type="spellStart"/>
+      <w:r>
+        <w:t>LoggedFilter</w:t>
+      </w:r>
+      <w:proofErr w:type="spellEnd"/>
+    </w:p>
+    <w:p>
+      <w:pPr>
+        <w:pStyle w:val="Paragrafoelenco"/>
+        <w:numPr>
+          <w:ilvl w:val="1"/>
+          <w:numId w:val="3"/>
+        </w:numPr>
+      </w:pPr>
+      <w:proofErr w:type="spellStart"/>
+      <w:r>
+        <w:t>AlreadyLoggedFilter</w:t>
+      </w:r>
+      <w:proofErr w:type="spellEnd"/>
+    </w:p>
+    <w:p>
+      <w:pPr>
+        <w:ind w:left="1080"/>
+      </w:pPr>
     </w:p>
     <w:sectPr>
       <w:pgSz w:w="11906" w:h="16838"/>

</xml_diff>

<commit_message>
agginuti pulsanti next e previous
aggiustato la data, ora fa vedere giustamente anche l'orario
aggiustato comportamento di ?image=
</commit_message>
<xml_diff>
--- a/Documentazione.docx
+++ b/Documentazione.docx
@@ -155,7 +155,23 @@
         </w:numPr>
       </w:pPr>
       <w:r>
-        <w:t>In caso di parametri nella request errati, il comportamento varia, ma è solitamente una redirezione alla HOME_PAGE in caso di errori difficilmente reversibili, o alla schermata valida più vicina alla richiesta errata. Ad esempio, se nella ALBUM_PAGE l’id fosse errato, il comportamento di default è aprire l’album più recente dell’utente</w:t>
+        <w:t xml:space="preserve">In caso di parametri nella </w:t>
+      </w:r>
+      <w:proofErr w:type="spellStart"/>
+      <w:r>
+        <w:t>request</w:t>
+      </w:r>
+      <w:proofErr w:type="spellEnd"/>
+      <w:r>
+        <w:t xml:space="preserve"> errati, il comportamento varia, ma è solitamente una </w:t>
+      </w:r>
+      <w:proofErr w:type="spellStart"/>
+      <w:r>
+        <w:t>redirezione</w:t>
+      </w:r>
+      <w:proofErr w:type="spellEnd"/>
+      <w:r>
+        <w:t xml:space="preserve"> alla HOME_PAGE in caso di errori difficilmente reversibili, o alla schermata valida più vicina alla richiesta errata. Ad esempio, se nella ALBUM_PAGE l’id fosse errato, il comportamento di default è aprire l’album più recente dell’utente</w:t>
       </w:r>
     </w:p>
     <w:p>
@@ -167,7 +183,65 @@
         </w:numPr>
       </w:pPr>
       <w:r>
-        <w:t>Formati d’immagine ammessi: png – jpg – webp</w:t>
+        <w:t xml:space="preserve">Formati d’immagine ammessi: png – jpg – </w:t>
+      </w:r>
+      <w:proofErr w:type="spellStart"/>
+      <w:r>
+        <w:t>webp</w:t>
+      </w:r>
+      <w:proofErr w:type="spellEnd"/>
+    </w:p>
+    <w:p>
+      <w:pPr>
+        <w:pStyle w:val="Paragrafoelenco"/>
+        <w:numPr>
+          <w:ilvl w:val="0"/>
+          <w:numId w:val="4"/>
+        </w:numPr>
+        <w:rPr>
+          <w:color w:val="FF0000"/>
+        </w:rPr>
+      </w:pPr>
+      <w:r>
+        <w:rPr>
+          <w:color w:val="FF0000"/>
+        </w:rPr>
+        <w:t xml:space="preserve">Le immagini sono salvate all’interno della cartella </w:t>
+      </w:r>
+      <w:proofErr w:type="spellStart"/>
+      <w:r>
+        <w:rPr>
+          <w:color w:val="FF0000"/>
+        </w:rPr>
+        <w:t>webapp</w:t>
+      </w:r>
+      <w:proofErr w:type="spellEnd"/>
+      <w:r>
+        <w:rPr>
+          <w:color w:val="FF0000"/>
+        </w:rPr>
+        <w:t xml:space="preserve"> del server, in quanto non è richiesto l’upload di immagini da parte dell’utente.</w:t>
+      </w:r>
+      <w:r>
+        <w:rPr>
+          <w:color w:val="FF0000"/>
+        </w:rPr>
+        <w:br/>
+        <w:t xml:space="preserve">Questa scelta facilita l’implementazione, permettendo l’uso di </w:t>
+      </w:r>
+      <w:proofErr w:type="spellStart"/>
+      <w:r>
+        <w:rPr>
+          <w:color w:val="FF0000"/>
+        </w:rPr>
+        <w:t>getResourceAsStream</w:t>
+      </w:r>
+      <w:proofErr w:type="spellEnd"/>
+      <w:r>
+        <w:rPr>
+          <w:color w:val="FF0000"/>
+        </w:rPr>
+        <w:t xml:space="preserve"> anche per inviare le immagini, anche se non sarebbe utilizzabile in un’applicazione reale, in quanto il server dovrebbe esser fatto ripartire per osservare i cambiamenti in questa cartella</w:t>
       </w:r>
     </w:p>
     <w:p>
@@ -251,9 +325,11 @@
           <w:numId w:val="3"/>
         </w:numPr>
       </w:pPr>
+      <w:proofErr w:type="spellStart"/>
       <w:r>
         <w:t>UserDAO</w:t>
       </w:r>
+      <w:proofErr w:type="spellEnd"/>
     </w:p>
     <w:p>
       <w:pPr>
@@ -263,9 +339,11 @@
           <w:numId w:val="3"/>
         </w:numPr>
       </w:pPr>
+      <w:proofErr w:type="spellStart"/>
       <w:r>
         <w:t>createUser</w:t>
       </w:r>
+      <w:proofErr w:type="spellEnd"/>
     </w:p>
     <w:p>
       <w:pPr>
@@ -275,9 +353,11 @@
           <w:numId w:val="3"/>
         </w:numPr>
       </w:pPr>
+      <w:proofErr w:type="spellStart"/>
       <w:r>
         <w:t>getUserFromUsername</w:t>
       </w:r>
+      <w:proofErr w:type="spellEnd"/>
     </w:p>
     <w:p>
       <w:pPr>
@@ -287,21 +367,25 @@
           <w:numId w:val="3"/>
         </w:numPr>
       </w:pPr>
+      <w:proofErr w:type="spellStart"/>
       <w:r>
         <w:t>checkCredentials</w:t>
       </w:r>
-    </w:p>
-    <w:p>
-      <w:pPr>
-        <w:pStyle w:val="Paragrafoelenco"/>
-        <w:numPr>
-          <w:ilvl w:val="1"/>
-          <w:numId w:val="3"/>
-        </w:numPr>
-      </w:pPr>
+      <w:proofErr w:type="spellEnd"/>
+    </w:p>
+    <w:p>
+      <w:pPr>
+        <w:pStyle w:val="Paragrafoelenco"/>
+        <w:numPr>
+          <w:ilvl w:val="1"/>
+          <w:numId w:val="3"/>
+        </w:numPr>
+      </w:pPr>
+      <w:proofErr w:type="spellStart"/>
       <w:r>
         <w:t>ImageDAO</w:t>
       </w:r>
+      <w:proofErr w:type="spellEnd"/>
     </w:p>
     <w:p>
       <w:pPr>
@@ -311,12 +395,14 @@
           <w:numId w:val="3"/>
         </w:numPr>
       </w:pPr>
+      <w:proofErr w:type="spellStart"/>
       <w:r>
         <w:t>getImageFrom</w:t>
       </w:r>
       <w:r>
         <w:t>Id</w:t>
       </w:r>
+      <w:proofErr w:type="spellEnd"/>
     </w:p>
     <w:p>
       <w:pPr>
@@ -326,9 +412,11 @@
           <w:numId w:val="3"/>
         </w:numPr>
       </w:pPr>
+      <w:proofErr w:type="spellStart"/>
       <w:r>
         <w:t>getImagesInAlbum</w:t>
       </w:r>
+      <w:proofErr w:type="spellEnd"/>
     </w:p>
     <w:p>
       <w:pPr>
@@ -338,21 +426,25 @@
           <w:numId w:val="3"/>
         </w:numPr>
       </w:pPr>
+      <w:proofErr w:type="spellStart"/>
       <w:r>
         <w:t>getImagesOfUser</w:t>
       </w:r>
-    </w:p>
-    <w:p>
-      <w:pPr>
-        <w:pStyle w:val="Paragrafoelenco"/>
-        <w:numPr>
-          <w:ilvl w:val="1"/>
-          <w:numId w:val="3"/>
-        </w:numPr>
-      </w:pPr>
+      <w:proofErr w:type="spellEnd"/>
+    </w:p>
+    <w:p>
+      <w:pPr>
+        <w:pStyle w:val="Paragrafoelenco"/>
+        <w:numPr>
+          <w:ilvl w:val="1"/>
+          <w:numId w:val="3"/>
+        </w:numPr>
+      </w:pPr>
+      <w:proofErr w:type="spellStart"/>
       <w:r>
         <w:t>AlbumDAO</w:t>
       </w:r>
+      <w:proofErr w:type="spellEnd"/>
     </w:p>
     <w:p>
       <w:pPr>
@@ -362,9 +454,11 @@
           <w:numId w:val="3"/>
         </w:numPr>
       </w:pPr>
+      <w:proofErr w:type="spellStart"/>
       <w:r>
         <w:t>addImageToAlbum</w:t>
       </w:r>
+      <w:proofErr w:type="spellEnd"/>
     </w:p>
     <w:p>
       <w:pPr>
@@ -374,9 +468,11 @@
           <w:numId w:val="3"/>
         </w:numPr>
       </w:pPr>
+      <w:proofErr w:type="spellStart"/>
       <w:r>
         <w:t>createAlbum</w:t>
       </w:r>
+      <w:proofErr w:type="spellEnd"/>
     </w:p>
     <w:p>
       <w:pPr>
@@ -386,9 +482,11 @@
           <w:numId w:val="3"/>
         </w:numPr>
       </w:pPr>
+      <w:proofErr w:type="spellStart"/>
       <w:r>
         <w:t>getAlbumFromId</w:t>
       </w:r>
+      <w:proofErr w:type="spellEnd"/>
     </w:p>
     <w:p>
       <w:pPr>
@@ -398,21 +496,26 @@
           <w:numId w:val="3"/>
         </w:numPr>
       </w:pPr>
-      <w:r>
+      <w:proofErr w:type="spellStart"/>
+      <w:r>
+        <w:lastRenderedPageBreak/>
         <w:t>getAllAlbums</w:t>
       </w:r>
-    </w:p>
-    <w:p>
-      <w:pPr>
-        <w:pStyle w:val="Paragrafoelenco"/>
-        <w:numPr>
-          <w:ilvl w:val="1"/>
-          <w:numId w:val="3"/>
-        </w:numPr>
-      </w:pPr>
+      <w:proofErr w:type="spellEnd"/>
+    </w:p>
+    <w:p>
+      <w:pPr>
+        <w:pStyle w:val="Paragrafoelenco"/>
+        <w:numPr>
+          <w:ilvl w:val="1"/>
+          <w:numId w:val="3"/>
+        </w:numPr>
+      </w:pPr>
+      <w:proofErr w:type="spellStart"/>
       <w:r>
         <w:t>CommentDAO</w:t>
       </w:r>
+      <w:proofErr w:type="spellEnd"/>
     </w:p>
     <w:p>
       <w:pPr>
@@ -422,9 +525,11 @@
           <w:numId w:val="3"/>
         </w:numPr>
       </w:pPr>
+      <w:proofErr w:type="spellStart"/>
       <w:r>
         <w:t>createComment</w:t>
       </w:r>
+      <w:proofErr w:type="spellEnd"/>
     </w:p>
     <w:p>
       <w:pPr>
@@ -434,9 +539,11 @@
           <w:numId w:val="3"/>
         </w:numPr>
       </w:pPr>
+      <w:proofErr w:type="spellStart"/>
       <w:r>
         <w:t>getAllCommentsForImage</w:t>
       </w:r>
+      <w:proofErr w:type="spellEnd"/>
     </w:p>
     <w:p>
       <w:pPr>
@@ -446,12 +553,14 @@
           <w:numId w:val="3"/>
         </w:numPr>
       </w:pPr>
+      <w:proofErr w:type="spellStart"/>
       <w:r>
         <w:t>getCommentFromProgressiveImage</w:t>
       </w:r>
       <w:r>
         <w:t>Id</w:t>
       </w:r>
+      <w:proofErr w:type="spellEnd"/>
     </w:p>
     <w:p>
       <w:pPr>
@@ -462,14 +571,21 @@
         </w:numPr>
       </w:pPr>
       <w:r>
-        <w:lastRenderedPageBreak/>
         <w:t>Oggetti di modello</w:t>
       </w:r>
       <w:r>
         <w:t xml:space="preserve"> </w:t>
       </w:r>
       <w:r>
-        <w:t>(Beans)</w:t>
+        <w:t>(</w:t>
+      </w:r>
+      <w:proofErr w:type="spellStart"/>
+      <w:r>
+        <w:t>Beans</w:t>
+      </w:r>
+      <w:proofErr w:type="spellEnd"/>
+      <w:r>
+        <w:t>)</w:t>
       </w:r>
     </w:p>
     <w:p>
@@ -492,9 +608,11 @@
           <w:numId w:val="3"/>
         </w:numPr>
       </w:pPr>
+      <w:proofErr w:type="spellStart"/>
       <w:r>
         <w:t>Comment</w:t>
       </w:r>
+      <w:proofErr w:type="spellEnd"/>
     </w:p>
     <w:p>
       <w:pPr>
@@ -543,9 +661,11 @@
           <w:numId w:val="3"/>
         </w:numPr>
       </w:pPr>
+      <w:proofErr w:type="spellStart"/>
       <w:r>
         <w:t>LoginPage</w:t>
       </w:r>
+      <w:proofErr w:type="spellEnd"/>
     </w:p>
     <w:p>
       <w:pPr>
@@ -562,11 +682,16 @@
         <w:t>ogin</w:t>
       </w:r>
       <w:r>
-        <w:t xml:space="preserve"> for</w:t>
+        <w:t xml:space="preserve"> </w:t>
+      </w:r>
+      <w:proofErr w:type="spellStart"/>
+      <w:r>
+        <w:t>for</w:t>
       </w:r>
       <w:r>
         <w:t>m</w:t>
       </w:r>
+      <w:proofErr w:type="spellEnd"/>
     </w:p>
     <w:p>
       <w:pPr>
@@ -576,21 +701,33 @@
           <w:numId w:val="3"/>
         </w:numPr>
       </w:pPr>
-      <w:r>
-        <w:t>Signup form</w:t>
-      </w:r>
-    </w:p>
-    <w:p>
-      <w:pPr>
-        <w:pStyle w:val="Paragrafoelenco"/>
-        <w:numPr>
-          <w:ilvl w:val="1"/>
-          <w:numId w:val="3"/>
-        </w:numPr>
-      </w:pPr>
+      <w:proofErr w:type="spellStart"/>
+      <w:r>
+        <w:t>Signup</w:t>
+      </w:r>
+      <w:proofErr w:type="spellEnd"/>
+      <w:r>
+        <w:t xml:space="preserve"> </w:t>
+      </w:r>
+      <w:proofErr w:type="spellStart"/>
+      <w:r>
+        <w:t>form</w:t>
+      </w:r>
+      <w:proofErr w:type="spellEnd"/>
+    </w:p>
+    <w:p>
+      <w:pPr>
+        <w:pStyle w:val="Paragrafoelenco"/>
+        <w:numPr>
+          <w:ilvl w:val="1"/>
+          <w:numId w:val="3"/>
+        </w:numPr>
+      </w:pPr>
+      <w:proofErr w:type="spellStart"/>
       <w:r>
         <w:t>HomePage</w:t>
       </w:r>
+      <w:proofErr w:type="spellEnd"/>
     </w:p>
     <w:p>
       <w:pPr>
@@ -612,21 +749,28 @@
           <w:numId w:val="3"/>
         </w:numPr>
       </w:pPr>
-      <w:r>
-        <w:t>Other users’ album list</w:t>
-      </w:r>
-    </w:p>
-    <w:p>
-      <w:pPr>
-        <w:pStyle w:val="Paragrafoelenco"/>
-        <w:numPr>
-          <w:ilvl w:val="1"/>
-          <w:numId w:val="3"/>
-        </w:numPr>
-      </w:pPr>
+      <w:proofErr w:type="spellStart"/>
+      <w:r>
+        <w:t>Other</w:t>
+      </w:r>
+      <w:proofErr w:type="spellEnd"/>
+      <w:r>
+        <w:t xml:space="preserve"> users’ album list</w:t>
+      </w:r>
+    </w:p>
+    <w:p>
+      <w:pPr>
+        <w:pStyle w:val="Paragrafoelenco"/>
+        <w:numPr>
+          <w:ilvl w:val="1"/>
+          <w:numId w:val="3"/>
+        </w:numPr>
+      </w:pPr>
+      <w:proofErr w:type="spellStart"/>
       <w:r>
         <w:t>AlbumPage</w:t>
       </w:r>
+      <w:proofErr w:type="spellEnd"/>
     </w:p>
     <w:p>
       <w:pPr>
@@ -636,8 +780,13 @@
           <w:numId w:val="3"/>
         </w:numPr>
       </w:pPr>
-      <w:r>
-        <w:t>Thumbnail list</w:t>
+      <w:proofErr w:type="spellStart"/>
+      <w:r>
+        <w:t>Thumbnail</w:t>
+      </w:r>
+      <w:proofErr w:type="spellEnd"/>
+      <w:r>
+        <w:t xml:space="preserve"> list</w:t>
       </w:r>
     </w:p>
     <w:p>
@@ -649,7 +798,15 @@
         </w:numPr>
       </w:pPr>
       <w:r>
-        <w:t>Full-sized image</w:t>
+        <w:t>Full-</w:t>
+      </w:r>
+      <w:proofErr w:type="spellStart"/>
+      <w:r>
+        <w:t>sized</w:t>
+      </w:r>
+      <w:proofErr w:type="spellEnd"/>
+      <w:r>
+        <w:t xml:space="preserve"> image</w:t>
       </w:r>
     </w:p>
     <w:p>
@@ -660,8 +817,13 @@
           <w:numId w:val="3"/>
         </w:numPr>
       </w:pPr>
-      <w:r>
-        <w:t>Comment list</w:t>
+      <w:proofErr w:type="spellStart"/>
+      <w:r>
+        <w:t>Comment</w:t>
+      </w:r>
+      <w:proofErr w:type="spellEnd"/>
+      <w:r>
+        <w:t xml:space="preserve"> list</w:t>
       </w:r>
     </w:p>
     <w:p>
@@ -673,8 +835,21 @@
         </w:numPr>
       </w:pPr>
       <w:r>
-        <w:t>New comment form</w:t>
-      </w:r>
+        <w:t xml:space="preserve">New </w:t>
+      </w:r>
+      <w:proofErr w:type="spellStart"/>
+      <w:r>
+        <w:t>comment</w:t>
+      </w:r>
+      <w:proofErr w:type="spellEnd"/>
+      <w:r>
+        <w:t xml:space="preserve"> </w:t>
+      </w:r>
+      <w:proofErr w:type="spellStart"/>
+      <w:r>
+        <w:t>form</w:t>
+      </w:r>
+      <w:proofErr w:type="spellEnd"/>
     </w:p>
     <w:p>
       <w:pPr>
@@ -696,9 +871,11 @@
           <w:numId w:val="3"/>
         </w:numPr>
       </w:pPr>
+      <w:proofErr w:type="spellStart"/>
       <w:r>
         <w:t>AlbumEditPage</w:t>
       </w:r>
+      <w:proofErr w:type="spellEnd"/>
     </w:p>
     <w:p>
       <w:pPr>
@@ -733,7 +910,31 @@
         </w:numPr>
       </w:pPr>
       <w:r>
-        <w:t>N checkboxes (one for each image uploaded by the user)</w:t>
+        <w:t xml:space="preserve">N </w:t>
+      </w:r>
+      <w:proofErr w:type="spellStart"/>
+      <w:r>
+        <w:t>checkboxes</w:t>
+      </w:r>
+      <w:proofErr w:type="spellEnd"/>
+      <w:r>
+        <w:t xml:space="preserve"> (one for </w:t>
+      </w:r>
+      <w:proofErr w:type="spellStart"/>
+      <w:r>
+        <w:t>each</w:t>
+      </w:r>
+      <w:proofErr w:type="spellEnd"/>
+      <w:r>
+        <w:t xml:space="preserve"> image </w:t>
+      </w:r>
+      <w:proofErr w:type="spellStart"/>
+      <w:r>
+        <w:t>uploaded</w:t>
+      </w:r>
+      <w:proofErr w:type="spellEnd"/>
+      <w:r>
+        <w:t xml:space="preserve"> by the user)</w:t>
       </w:r>
     </w:p>
     <w:p>
@@ -745,32 +946,44 @@
         </w:numPr>
       </w:pPr>
       <w:r>
-        <w:t>Controller (Servlets)</w:t>
-      </w:r>
-    </w:p>
-    <w:p>
-      <w:pPr>
-        <w:pStyle w:val="Paragrafoelenco"/>
-        <w:numPr>
-          <w:ilvl w:val="1"/>
-          <w:numId w:val="3"/>
-        </w:numPr>
-      </w:pPr>
+        <w:t>Controller (</w:t>
+      </w:r>
+      <w:proofErr w:type="spellStart"/>
+      <w:r>
+        <w:t>Servlets</w:t>
+      </w:r>
+      <w:proofErr w:type="spellEnd"/>
+      <w:r>
+        <w:t>)</w:t>
+      </w:r>
+    </w:p>
+    <w:p>
+      <w:pPr>
+        <w:pStyle w:val="Paragrafoelenco"/>
+        <w:numPr>
+          <w:ilvl w:val="1"/>
+          <w:numId w:val="3"/>
+        </w:numPr>
+      </w:pPr>
+      <w:proofErr w:type="spellStart"/>
       <w:r>
         <w:t>SignupCheck</w:t>
       </w:r>
-    </w:p>
-    <w:p>
-      <w:pPr>
-        <w:pStyle w:val="Paragrafoelenco"/>
-        <w:numPr>
-          <w:ilvl w:val="1"/>
-          <w:numId w:val="3"/>
-        </w:numPr>
-      </w:pPr>
+      <w:proofErr w:type="spellEnd"/>
+    </w:p>
+    <w:p>
+      <w:pPr>
+        <w:pStyle w:val="Paragrafoelenco"/>
+        <w:numPr>
+          <w:ilvl w:val="1"/>
+          <w:numId w:val="3"/>
+        </w:numPr>
+      </w:pPr>
+      <w:proofErr w:type="spellStart"/>
       <w:r>
         <w:t>LoginCheck</w:t>
       </w:r>
+      <w:proofErr w:type="spellEnd"/>
     </w:p>
     <w:p>
       <w:pPr>
@@ -792,18 +1005,21 @@
           <w:numId w:val="3"/>
         </w:numPr>
       </w:pPr>
+      <w:proofErr w:type="spellStart"/>
       <w:r>
         <w:t>CreateNewComment</w:t>
       </w:r>
-    </w:p>
-    <w:p>
-      <w:pPr>
-        <w:pStyle w:val="Paragrafoelenco"/>
-        <w:numPr>
-          <w:ilvl w:val="1"/>
-          <w:numId w:val="3"/>
-        </w:numPr>
-      </w:pPr>
+      <w:proofErr w:type="spellEnd"/>
+    </w:p>
+    <w:p>
+      <w:pPr>
+        <w:pStyle w:val="Paragrafoelenco"/>
+        <w:numPr>
+          <w:ilvl w:val="1"/>
+          <w:numId w:val="3"/>
+        </w:numPr>
+      </w:pPr>
+      <w:proofErr w:type="spellStart"/>
       <w:r>
         <w:t>Creat</w:t>
       </w:r>
@@ -813,54 +1029,63 @@
       <w:r>
         <w:t>EditAlbum</w:t>
       </w:r>
-    </w:p>
-    <w:p>
-      <w:pPr>
-        <w:pStyle w:val="Paragrafoelenco"/>
-        <w:numPr>
-          <w:ilvl w:val="1"/>
-          <w:numId w:val="3"/>
-        </w:numPr>
-      </w:pPr>
+      <w:proofErr w:type="spellEnd"/>
+    </w:p>
+    <w:p>
+      <w:pPr>
+        <w:pStyle w:val="Paragrafoelenco"/>
+        <w:numPr>
+          <w:ilvl w:val="1"/>
+          <w:numId w:val="3"/>
+        </w:numPr>
+      </w:pPr>
+      <w:proofErr w:type="spellStart"/>
       <w:r>
         <w:t>GoToLoginPage</w:t>
       </w:r>
-    </w:p>
-    <w:p>
-      <w:pPr>
-        <w:pStyle w:val="Paragrafoelenco"/>
-        <w:numPr>
-          <w:ilvl w:val="1"/>
-          <w:numId w:val="3"/>
-        </w:numPr>
-      </w:pPr>
+      <w:proofErr w:type="spellEnd"/>
+    </w:p>
+    <w:p>
+      <w:pPr>
+        <w:pStyle w:val="Paragrafoelenco"/>
+        <w:numPr>
+          <w:ilvl w:val="1"/>
+          <w:numId w:val="3"/>
+        </w:numPr>
+      </w:pPr>
+      <w:proofErr w:type="spellStart"/>
       <w:r>
         <w:t>GoToHomePage</w:t>
       </w:r>
-    </w:p>
-    <w:p>
-      <w:pPr>
-        <w:pStyle w:val="Paragrafoelenco"/>
-        <w:numPr>
-          <w:ilvl w:val="1"/>
-          <w:numId w:val="3"/>
-        </w:numPr>
-      </w:pPr>
+      <w:proofErr w:type="spellEnd"/>
+    </w:p>
+    <w:p>
+      <w:pPr>
+        <w:pStyle w:val="Paragrafoelenco"/>
+        <w:numPr>
+          <w:ilvl w:val="1"/>
+          <w:numId w:val="3"/>
+        </w:numPr>
+      </w:pPr>
+      <w:proofErr w:type="spellStart"/>
       <w:r>
         <w:t>GoToAlbumPage</w:t>
       </w:r>
-    </w:p>
-    <w:p>
-      <w:pPr>
-        <w:pStyle w:val="Paragrafoelenco"/>
-        <w:numPr>
-          <w:ilvl w:val="1"/>
-          <w:numId w:val="3"/>
-        </w:numPr>
-      </w:pPr>
+      <w:proofErr w:type="spellEnd"/>
+    </w:p>
+    <w:p>
+      <w:pPr>
+        <w:pStyle w:val="Paragrafoelenco"/>
+        <w:numPr>
+          <w:ilvl w:val="1"/>
+          <w:numId w:val="3"/>
+        </w:numPr>
+      </w:pPr>
+      <w:proofErr w:type="spellStart"/>
       <w:r>
         <w:t>GoToAlbumEditPage</w:t>
       </w:r>
+      <w:proofErr w:type="spellEnd"/>
     </w:p>
     <w:p>
       <w:pPr>
@@ -882,26 +1107,11 @@
           <w:numId w:val="3"/>
         </w:numPr>
       </w:pPr>
+      <w:proofErr w:type="spellStart"/>
       <w:r>
         <w:t>LoggedFilter</w:t>
       </w:r>
-    </w:p>
-    <w:p>
-      <w:pPr>
-        <w:pStyle w:val="Paragrafoelenco"/>
-        <w:numPr>
-          <w:ilvl w:val="1"/>
-          <w:numId w:val="3"/>
-        </w:numPr>
-      </w:pPr>
-      <w:r>
-        <w:t>AlreadyLoggedFilter</w:t>
-      </w:r>
-    </w:p>
-    <w:p>
-      <w:pPr>
-        <w:ind w:left="1080"/>
-      </w:pPr>
+      <w:proofErr w:type="spellEnd"/>
     </w:p>
     <w:sectPr>
       <w:pgSz w:w="11906" w:h="16838"/>

</xml_diff>